<commit_message>
add create table queries
</commit_message>
<xml_diff>
--- a/D2.docx
+++ b/D2.docx
@@ -1,6 +1,6 @@
 
 <file path=word/document.xml><?xml version="1.0" encoding="utf-8"?>
-<w:document xmlns:wpc="http://schemas.microsoft.com/office/word/2010/wordprocessingCanvas" xmlns:mc="http://schemas.openxmlformats.org/markup-compatibility/2006" xmlns:o="urn:schemas-microsoft-com:office:office" xmlns:r="http://schemas.openxmlformats.org/officeDocument/2006/relationships" xmlns:m="http://schemas.openxmlformats.org/officeDocument/2006/math" xmlns:v="urn:schemas-microsoft-com:vml" xmlns:wp14="http://schemas.microsoft.com/office/word/2010/wordprocessingDrawing" xmlns:wp="http://schemas.openxmlformats.org/drawingml/2006/wordprocessingDrawing" xmlns:w10="urn:schemas-microsoft-com:office:word" xmlns:w="http://schemas.openxmlformats.org/wordprocessingml/2006/main" xmlns:w14="http://schemas.microsoft.com/office/word/2010/wordml" xmlns:w15="http://schemas.microsoft.com/office/word/2012/wordml" xmlns:wpg="http://schemas.microsoft.com/office/word/2010/wordprocessingGroup" xmlns:wpi="http://schemas.microsoft.com/office/word/2010/wordprocessingInk" xmlns:wne="http://schemas.microsoft.com/office/word/2006/wordml" xmlns:wps="http://schemas.microsoft.com/office/word/2010/wordprocessingShape" mc:Ignorable="w14 w15 wp14">
+<w:document xmlns:ve="http://schemas.openxmlformats.org/markup-compatibility/2006" xmlns:o="urn:schemas-microsoft-com:office:office" xmlns:r="http://schemas.openxmlformats.org/officeDocument/2006/relationships" xmlns:m="http://schemas.openxmlformats.org/officeDocument/2006/math" xmlns:v="urn:schemas-microsoft-com:vml" xmlns:wp="http://schemas.openxmlformats.org/drawingml/2006/wordprocessingDrawing" xmlns:w10="urn:schemas-microsoft-com:office:word" xmlns:w="http://schemas.openxmlformats.org/wordprocessingml/2006/main" xmlns:wne="http://schemas.microsoft.com/office/word/2006/wordml">
   <w:body>
     <w:p>
       <w:pPr>
@@ -74,10 +74,10 @@
           <w:noProof/>
           <w:sz w:val="24"/>
           <w:szCs w:val="24"/>
-          <w:lang w:eastAsia="fr-CH"/>
+          <w:lang w:val="en-US"/>
         </w:rPr>
         <w:drawing>
-          <wp:anchor distT="0" distB="0" distL="114300" distR="114300" simplePos="0" relativeHeight="251658240" behindDoc="1" locked="0" layoutInCell="1" allowOverlap="1" wp14:anchorId="00C66BB5" wp14:editId="571E9DB3">
+          <wp:anchor distT="0" distB="0" distL="114300" distR="114300" simplePos="0" relativeHeight="251658240" behindDoc="1" locked="0" layoutInCell="1" allowOverlap="1">
             <wp:simplePos x="0" y="0"/>
             <wp:positionH relativeFrom="margin">
               <wp:align>center</wp:align>
@@ -100,10 +100,10 @@
                     <pic:cNvPicPr/>
                   </pic:nvPicPr>
                   <pic:blipFill>
-                    <a:blip r:embed="rId7">
+                    <a:blip r:embed="rId7" cstate="print">
                       <a:extLst>
                         <a:ext uri="{28A0092B-C50C-407E-A947-70E740481C1C}">
-                          <a14:useLocalDpi xmlns:a14="http://schemas.microsoft.com/office/drawing/2010/main" val="0"/>
+                          <a14:useLocalDpi xmlns:a14="http://schemas.microsoft.com/office/drawing/2010/main" xmlns:wps="http://schemas.microsoft.com/office/word/2010/wordprocessingShape" xmlns:wpi="http://schemas.microsoft.com/office/word/2010/wordprocessingInk" xmlns:wpg="http://schemas.microsoft.com/office/word/2010/wordprocessingGroup" xmlns:w15="http://schemas.microsoft.com/office/word/2012/wordml" xmlns:w14="http://schemas.microsoft.com/office/word/2010/wordml" xmlns:w="http://schemas.openxmlformats.org/wordprocessingml/2006/main" xmlns:w10="urn:schemas-microsoft-com:office:word" xmlns:wp14="http://schemas.microsoft.com/office/word/2010/wordprocessingDrawing" xmlns:v="urn:schemas-microsoft-com:vml" xmlns:o="urn:schemas-microsoft-com:office:office" xmlns:mc="http://schemas.openxmlformats.org/markup-compatibility/2006" xmlns:wpc="http://schemas.microsoft.com/office/word/2010/wordprocessingCanvas" xmlns="" val="0"/>
                         </a:ext>
                       </a:extLst>
                     </a:blip>
@@ -123,12 +123,6 @@
                 </pic:pic>
               </a:graphicData>
             </a:graphic>
-            <wp14:sizeRelH relativeFrom="page">
-              <wp14:pctWidth>0</wp14:pctWidth>
-            </wp14:sizeRelH>
-            <wp14:sizeRelV relativeFrom="page">
-              <wp14:pctHeight>0</wp14:pctHeight>
-            </wp14:sizeRelV>
           </wp:anchor>
         </w:drawing>
       </w:r>
@@ -462,7 +456,6 @@
           <w:szCs w:val="24"/>
           <w:lang w:val="en-US"/>
         </w:rPr>
-        <w:lastRenderedPageBreak/>
         <w:t>1.2 Design choices</w:t>
       </w:r>
     </w:p>
@@ -550,7 +543,7 @@
     </w:p>
     <w:p>
       <w:pPr>
-        <w:pStyle w:val="Paragraphedeliste"/>
+        <w:pStyle w:val="Listenabsatz"/>
         <w:numPr>
           <w:ilvl w:val="0"/>
           <w:numId w:val="1"/>
@@ -666,7 +659,7 @@
     </w:p>
     <w:p>
       <w:pPr>
-        <w:pStyle w:val="Paragraphedeliste"/>
+        <w:pStyle w:val="Listenabsatz"/>
         <w:numPr>
           <w:ilvl w:val="0"/>
           <w:numId w:val="1"/>
@@ -692,7 +685,7 @@
     </w:p>
     <w:p>
       <w:pPr>
-        <w:pStyle w:val="Paragraphedeliste"/>
+        <w:pStyle w:val="Listenabsatz"/>
         <w:numPr>
           <w:ilvl w:val="0"/>
           <w:numId w:val="1"/>
@@ -754,7 +747,7 @@
     </w:p>
     <w:p>
       <w:pPr>
-        <w:pStyle w:val="Paragraphedeliste"/>
+        <w:pStyle w:val="Listenabsatz"/>
         <w:numPr>
           <w:ilvl w:val="0"/>
           <w:numId w:val="1"/>
@@ -798,7 +791,7 @@
     </w:p>
     <w:p>
       <w:pPr>
-        <w:pStyle w:val="Paragraphedeliste"/>
+        <w:pStyle w:val="Listenabsatz"/>
         <w:numPr>
           <w:ilvl w:val="0"/>
           <w:numId w:val="1"/>
@@ -824,7 +817,7 @@
     </w:p>
     <w:p>
       <w:pPr>
-        <w:pStyle w:val="Paragraphedeliste"/>
+        <w:pStyle w:val="Listenabsatz"/>
         <w:numPr>
           <w:ilvl w:val="0"/>
           <w:numId w:val="1"/>
@@ -919,7 +912,7 @@
     </w:p>
     <w:p>
       <w:pPr>
-        <w:pStyle w:val="Paragraphedeliste"/>
+        <w:pStyle w:val="Listenabsatz"/>
         <w:numPr>
           <w:ilvl w:val="0"/>
           <w:numId w:val="1"/>
@@ -945,7 +938,7 @@
     </w:p>
     <w:p>
       <w:pPr>
-        <w:pStyle w:val="Paragraphedeliste"/>
+        <w:pStyle w:val="Listenabsatz"/>
         <w:numPr>
           <w:ilvl w:val="0"/>
           <w:numId w:val="1"/>
@@ -1173,21 +1166,21 @@
         <w:jc w:val="both"/>
         <w:rPr>
           <w:rFonts w:ascii="Letter Gothic Std" w:hAnsi="Letter Gothic Std" w:cs="Times New Roman"/>
-          <w:lang w:val="en-US"/>
-        </w:rPr>
-      </w:pPr>
-      <w:r>
-        <w:rPr>
-          <w:rFonts w:ascii="Letter Gothic Std" w:hAnsi="Letter Gothic Std" w:cs="Times New Roman"/>
-          <w:lang w:val="en-US"/>
-        </w:rPr>
-        <w:tab/>
-      </w:r>
-      <w:proofErr w:type="spellStart"/>
-      <w:r>
-        <w:rPr>
-          <w:rFonts w:ascii="Letter Gothic Std" w:hAnsi="Letter Gothic Std" w:cs="Times New Roman"/>
-          <w:lang w:val="en-US"/>
+          <w:lang w:val="de-CH"/>
+        </w:rPr>
+      </w:pPr>
+      <w:r>
+        <w:rPr>
+          <w:rFonts w:ascii="Letter Gothic Std" w:hAnsi="Letter Gothic Std" w:cs="Times New Roman"/>
+          <w:lang w:val="en-US"/>
+        </w:rPr>
+        <w:tab/>
+      </w:r>
+      <w:proofErr w:type="spellStart"/>
+      <w:r>
+        <w:rPr>
+          <w:rFonts w:ascii="Letter Gothic Std" w:hAnsi="Letter Gothic Std" w:cs="Times New Roman"/>
+          <w:lang w:val="de-CH"/>
         </w:rPr>
         <w:t>Gender_id</w:t>
       </w:r>
@@ -1195,7 +1188,7 @@
       <w:r>
         <w:rPr>
           <w:rFonts w:ascii="Letter Gothic Std" w:hAnsi="Letter Gothic Std" w:cs="Times New Roman"/>
-          <w:lang w:val="en-US"/>
+          <w:lang w:val="de-CH"/>
         </w:rPr>
         <w:t xml:space="preserve"> INTEGER,</w:t>
       </w:r>
@@ -1207,13 +1200,13 @@
         <w:jc w:val="both"/>
         <w:rPr>
           <w:rFonts w:ascii="Letter Gothic Std" w:hAnsi="Letter Gothic Std" w:cs="Times New Roman"/>
-          <w:lang w:val="en-US"/>
-        </w:rPr>
-      </w:pPr>
-      <w:r>
-        <w:rPr>
-          <w:rFonts w:ascii="Letter Gothic Std" w:hAnsi="Letter Gothic Std" w:cs="Times New Roman"/>
-          <w:lang w:val="en-US"/>
+          <w:lang w:val="de-CH"/>
+        </w:rPr>
+      </w:pPr>
+      <w:r>
+        <w:rPr>
+          <w:rFonts w:ascii="Letter Gothic Std" w:hAnsi="Letter Gothic Std" w:cs="Times New Roman"/>
+          <w:lang w:val="de-CH"/>
         </w:rPr>
         <w:t>Name CHAR (10),</w:t>
       </w:r>
@@ -1230,9 +1223,15 @@
       <w:r>
         <w:rPr>
           <w:rFonts w:ascii="Letter Gothic Std" w:hAnsi="Letter Gothic Std" w:cs="Times New Roman"/>
-          <w:lang w:val="en-US"/>
-        </w:rPr>
-        <w:tab/>
+          <w:lang w:val="de-CH"/>
+        </w:rPr>
+        <w:tab/>
+      </w:r>
+      <w:r>
+        <w:rPr>
+          <w:rFonts w:ascii="Letter Gothic Std" w:hAnsi="Letter Gothic Std" w:cs="Times New Roman"/>
+          <w:lang w:val="en-US"/>
+        </w:rPr>
         <w:t>PRIMARY KEY (</w:t>
       </w:r>
       <w:proofErr w:type="spellStart"/>
@@ -2944,10 +2943,10 @@
           <w:noProof/>
           <w:sz w:val="24"/>
           <w:szCs w:val="24"/>
-          <w:lang w:eastAsia="fr-CH"/>
+          <w:lang w:val="en-US"/>
         </w:rPr>
         <w:drawing>
-          <wp:anchor distT="0" distB="0" distL="114300" distR="114300" simplePos="0" relativeHeight="251659264" behindDoc="0" locked="0" layoutInCell="1" allowOverlap="1" wp14:anchorId="0F6CA393" wp14:editId="55CBEA9C">
+          <wp:anchor distT="0" distB="0" distL="114300" distR="114300" simplePos="0" relativeHeight="251659264" behindDoc="0" locked="0" layoutInCell="1" allowOverlap="1">
             <wp:simplePos x="0" y="0"/>
             <wp:positionH relativeFrom="margin">
               <wp:posOffset>-348615</wp:posOffset>
@@ -2970,10 +2969,10 @@
                     <pic:cNvPicPr/>
                   </pic:nvPicPr>
                   <pic:blipFill>
-                    <a:blip r:embed="rId8">
+                    <a:blip r:embed="rId8" cstate="print">
                       <a:extLst>
                         <a:ext uri="{28A0092B-C50C-407E-A947-70E740481C1C}">
-                          <a14:useLocalDpi xmlns:a14="http://schemas.microsoft.com/office/drawing/2010/main" val="0"/>
+                          <a14:useLocalDpi xmlns:a14="http://schemas.microsoft.com/office/drawing/2010/main" xmlns:wps="http://schemas.microsoft.com/office/word/2010/wordprocessingShape" xmlns:wpi="http://schemas.microsoft.com/office/word/2010/wordprocessingInk" xmlns:wpg="http://schemas.microsoft.com/office/word/2010/wordprocessingGroup" xmlns:w15="http://schemas.microsoft.com/office/word/2012/wordml" xmlns:w14="http://schemas.microsoft.com/office/word/2010/wordml" xmlns:w="http://schemas.openxmlformats.org/wordprocessingml/2006/main" xmlns:w10="urn:schemas-microsoft-com:office:word" xmlns:wp14="http://schemas.microsoft.com/office/word/2010/wordprocessingDrawing" xmlns:v="urn:schemas-microsoft-com:vml" xmlns:o="urn:schemas-microsoft-com:office:office" xmlns:mc="http://schemas.openxmlformats.org/markup-compatibility/2006" xmlns:wpc="http://schemas.microsoft.com/office/word/2010/wordprocessingCanvas" xmlns="" val="0"/>
                         </a:ext>
                       </a:extLst>
                     </a:blip>
@@ -3434,21 +3433,21 @@
         <w:jc w:val="both"/>
         <w:rPr>
           <w:rFonts w:ascii="Letter Gothic Std" w:hAnsi="Letter Gothic Std" w:cs="Times New Roman"/>
-          <w:lang w:val="en-US"/>
-        </w:rPr>
-      </w:pPr>
-      <w:r>
-        <w:rPr>
-          <w:rFonts w:ascii="Letter Gothic Std" w:hAnsi="Letter Gothic Std" w:cs="Times New Roman"/>
-          <w:lang w:val="en-US"/>
-        </w:rPr>
-        <w:tab/>
-      </w:r>
-      <w:proofErr w:type="spellStart"/>
-      <w:r>
-        <w:rPr>
-          <w:rFonts w:ascii="Letter Gothic Std" w:hAnsi="Letter Gothic Std" w:cs="Times New Roman"/>
-          <w:lang w:val="en-US"/>
+          <w:lang w:val="de-CH"/>
+        </w:rPr>
+      </w:pPr>
+      <w:r>
+        <w:rPr>
+          <w:rFonts w:ascii="Letter Gothic Std" w:hAnsi="Letter Gothic Std" w:cs="Times New Roman"/>
+          <w:lang w:val="en-US"/>
+        </w:rPr>
+        <w:tab/>
+      </w:r>
+      <w:proofErr w:type="spellStart"/>
+      <w:r>
+        <w:rPr>
+          <w:rFonts w:ascii="Letter Gothic Std" w:hAnsi="Letter Gothic Std" w:cs="Times New Roman"/>
+          <w:lang w:val="de-CH"/>
         </w:rPr>
         <w:t>Gender_id</w:t>
       </w:r>
@@ -3456,7 +3455,7 @@
       <w:r>
         <w:rPr>
           <w:rFonts w:ascii="Letter Gothic Std" w:hAnsi="Letter Gothic Std" w:cs="Times New Roman"/>
-          <w:lang w:val="en-US"/>
+          <w:lang w:val="de-CH"/>
         </w:rPr>
         <w:t xml:space="preserve"> INTEGER,</w:t>
       </w:r>
@@ -3468,13 +3467,13 @@
         <w:jc w:val="both"/>
         <w:rPr>
           <w:rFonts w:ascii="Letter Gothic Std" w:hAnsi="Letter Gothic Std" w:cs="Times New Roman"/>
-          <w:lang w:val="en-US"/>
-        </w:rPr>
-      </w:pPr>
-      <w:r>
-        <w:rPr>
-          <w:rFonts w:ascii="Letter Gothic Std" w:hAnsi="Letter Gothic Std" w:cs="Times New Roman"/>
-          <w:lang w:val="en-US"/>
+          <w:lang w:val="de-CH"/>
+        </w:rPr>
+      </w:pPr>
+      <w:r>
+        <w:rPr>
+          <w:rFonts w:ascii="Letter Gothic Std" w:hAnsi="Letter Gothic Std" w:cs="Times New Roman"/>
+          <w:lang w:val="de-CH"/>
         </w:rPr>
         <w:t>Name CHAR (10),</w:t>
       </w:r>
@@ -3491,9 +3490,15 @@
       <w:r>
         <w:rPr>
           <w:rFonts w:ascii="Letter Gothic Std" w:hAnsi="Letter Gothic Std" w:cs="Times New Roman"/>
-          <w:lang w:val="en-US"/>
-        </w:rPr>
-        <w:tab/>
+          <w:lang w:val="de-CH"/>
+        </w:rPr>
+        <w:tab/>
+      </w:r>
+      <w:r>
+        <w:rPr>
+          <w:rFonts w:ascii="Letter Gothic Std" w:hAnsi="Letter Gothic Std" w:cs="Times New Roman"/>
+          <w:lang w:val="en-US"/>
+        </w:rPr>
         <w:t>PRIMARY KEY (</w:t>
       </w:r>
       <w:proofErr w:type="spellStart"/>
@@ -4325,7 +4330,28 @@
           <w:rFonts w:ascii="Letter Gothic Std" w:hAnsi="Letter Gothic Std" w:cs="Times New Roman"/>
           <w:lang w:val="en-US"/>
         </w:rPr>
-        <w:t>FOREGIN KEY (</w:t>
+        <w:t>FORE</w:t>
+      </w:r>
+      <w:r>
+        <w:rPr>
+          <w:rFonts w:ascii="Letter Gothic Std" w:hAnsi="Letter Gothic Std" w:cs="Times New Roman"/>
+          <w:lang w:val="en-US"/>
+        </w:rPr>
+        <w:t>I</w:t>
+      </w:r>
+      <w:r>
+        <w:rPr>
+          <w:rFonts w:ascii="Letter Gothic Std" w:hAnsi="Letter Gothic Std" w:cs="Times New Roman"/>
+          <w:lang w:val="en-US"/>
+        </w:rPr>
+        <w:t>G</w:t>
+      </w:r>
+      <w:r>
+        <w:rPr>
+          <w:rFonts w:ascii="Letter Gothic Std" w:hAnsi="Letter Gothic Std" w:cs="Times New Roman"/>
+          <w:lang w:val="en-US"/>
+        </w:rPr>
+        <w:t>N KEY (</w:t>
       </w:r>
       <w:proofErr w:type="spellStart"/>
       <w:r>
@@ -4521,6 +4547,368 @@
           <w:rFonts w:ascii="Letter Gothic Std" w:hAnsi="Letter Gothic Std" w:cs="Times New Roman"/>
           <w:lang w:val="en-US"/>
         </w:rPr>
+        <w:t>)) ;</w:t>
+      </w:r>
+    </w:p>
+    <w:p>
+      <w:pPr>
+        <w:spacing w:after="0"/>
+        <w:jc w:val="both"/>
+        <w:rPr>
+          <w:rFonts w:ascii="Letter Gothic Std" w:hAnsi="Letter Gothic Std" w:cs="Times New Roman"/>
+          <w:lang w:val="en-US"/>
+        </w:rPr>
+      </w:pPr>
+    </w:p>
+    <w:p>
+      <w:pPr>
+        <w:spacing w:after="0"/>
+        <w:jc w:val="both"/>
+        <w:rPr>
+          <w:rFonts w:ascii="Letter Gothic Std" w:hAnsi="Letter Gothic Std" w:cs="Times New Roman"/>
+          <w:lang w:val="en-US"/>
+        </w:rPr>
+      </w:pPr>
+      <w:r>
+        <w:rPr>
+          <w:rFonts w:ascii="Letter Gothic Std" w:hAnsi="Letter Gothic Std" w:cs="Times New Roman"/>
+          <w:lang w:val="en-US"/>
+        </w:rPr>
+        <w:t xml:space="preserve">CREATE TABLE </w:t>
+      </w:r>
+      <w:proofErr w:type="spellStart"/>
+      <w:r>
+        <w:rPr>
+          <w:rFonts w:ascii="Letter Gothic Std" w:hAnsi="Letter Gothic Std" w:cs="Times New Roman"/>
+          <w:lang w:val="en-US"/>
+        </w:rPr>
+        <w:t>has_recorded</w:t>
+      </w:r>
+      <w:proofErr w:type="spellEnd"/>
+      <w:r>
+        <w:rPr>
+          <w:rFonts w:ascii="Letter Gothic Std" w:hAnsi="Letter Gothic Std" w:cs="Times New Roman"/>
+          <w:lang w:val="en-US"/>
+        </w:rPr>
+        <w:t xml:space="preserve"> (</w:t>
+      </w:r>
+    </w:p>
+    <w:p>
+      <w:pPr>
+        <w:spacing w:after="0"/>
+        <w:jc w:val="both"/>
+        <w:rPr>
+          <w:rFonts w:ascii="Letter Gothic Std" w:hAnsi="Letter Gothic Std" w:cs="Times New Roman"/>
+          <w:lang w:val="en-US"/>
+        </w:rPr>
+      </w:pPr>
+      <w:r>
+        <w:rPr>
+          <w:rFonts w:ascii="Letter Gothic Std" w:hAnsi="Letter Gothic Std" w:cs="Times New Roman"/>
+          <w:lang w:val="en-US"/>
+        </w:rPr>
+        <w:tab/>
+      </w:r>
+      <w:proofErr w:type="spellStart"/>
+      <w:r>
+        <w:rPr>
+          <w:rFonts w:ascii="Letter Gothic Std" w:hAnsi="Letter Gothic Std" w:cs="Times New Roman"/>
+          <w:lang w:val="en-US"/>
+        </w:rPr>
+        <w:t>Artist_id</w:t>
+      </w:r>
+      <w:proofErr w:type="spellEnd"/>
+      <w:r>
+        <w:rPr>
+          <w:rFonts w:ascii="Letter Gothic Std" w:hAnsi="Letter Gothic Std" w:cs="Times New Roman"/>
+          <w:lang w:val="en-US"/>
+        </w:rPr>
+        <w:t xml:space="preserve"> INTEGER,</w:t>
+      </w:r>
+      <w:r>
+        <w:rPr>
+          <w:rFonts w:ascii="Letter Gothic Std" w:hAnsi="Letter Gothic Std" w:cs="Times New Roman"/>
+          <w:lang w:val="en-US"/>
+        </w:rPr>
+        <w:t xml:space="preserve"> // implicit NOT NULL (used in primary key)</w:t>
+      </w:r>
+    </w:p>
+    <w:p>
+      <w:pPr>
+        <w:spacing w:after="0"/>
+        <w:jc w:val="both"/>
+        <w:rPr>
+          <w:rFonts w:ascii="Letter Gothic Std" w:hAnsi="Letter Gothic Std" w:cs="Times New Roman"/>
+          <w:lang w:val="en-US"/>
+        </w:rPr>
+      </w:pPr>
+      <w:r>
+        <w:rPr>
+          <w:rFonts w:ascii="Letter Gothic Std" w:hAnsi="Letter Gothic Std" w:cs="Times New Roman"/>
+          <w:lang w:val="en-US"/>
+        </w:rPr>
+        <w:tab/>
+      </w:r>
+      <w:proofErr w:type="spellStart"/>
+      <w:r>
+        <w:rPr>
+          <w:rFonts w:ascii="Letter Gothic Std" w:hAnsi="Letter Gothic Std" w:cs="Times New Roman"/>
+          <w:lang w:val="en-US"/>
+        </w:rPr>
+        <w:t>Recording_id</w:t>
+      </w:r>
+      <w:proofErr w:type="spellEnd"/>
+      <w:r>
+        <w:rPr>
+          <w:rFonts w:ascii="Letter Gothic Std" w:hAnsi="Letter Gothic Std" w:cs="Times New Roman"/>
+          <w:lang w:val="en-US"/>
+        </w:rPr>
+        <w:t xml:space="preserve"> INTEGER,</w:t>
+      </w:r>
+      <w:r>
+        <w:rPr>
+          <w:rFonts w:ascii="Letter Gothic Std" w:hAnsi="Letter Gothic Std" w:cs="Times New Roman"/>
+          <w:lang w:val="en-US"/>
+        </w:rPr>
+        <w:t xml:space="preserve"> // implicit NOT NULL (idem)</w:t>
+      </w:r>
+    </w:p>
+    <w:p>
+      <w:pPr>
+        <w:spacing w:after="0"/>
+        <w:jc w:val="both"/>
+        <w:rPr>
+          <w:rFonts w:ascii="Letter Gothic Std" w:hAnsi="Letter Gothic Std" w:cs="Times New Roman"/>
+          <w:lang w:val="en-US"/>
+        </w:rPr>
+      </w:pPr>
+      <w:r>
+        <w:rPr>
+          <w:rFonts w:ascii="Letter Gothic Std" w:hAnsi="Letter Gothic Std" w:cs="Times New Roman"/>
+          <w:lang w:val="en-US"/>
+        </w:rPr>
+        <w:tab/>
+        <w:t>PRIMARY KEY (</w:t>
+      </w:r>
+      <w:proofErr w:type="spellStart"/>
+      <w:r>
+        <w:rPr>
+          <w:rFonts w:ascii="Letter Gothic Std" w:hAnsi="Letter Gothic Std" w:cs="Times New Roman"/>
+          <w:lang w:val="en-US"/>
+        </w:rPr>
+        <w:t>Artist_id</w:t>
+      </w:r>
+      <w:proofErr w:type="spellEnd"/>
+      <w:r>
+        <w:rPr>
+          <w:rFonts w:ascii="Letter Gothic Std" w:hAnsi="Letter Gothic Std" w:cs="Times New Roman"/>
+          <w:lang w:val="en-US"/>
+        </w:rPr>
+        <w:t xml:space="preserve">, </w:t>
+      </w:r>
+      <w:proofErr w:type="spellStart"/>
+      <w:r>
+        <w:rPr>
+          <w:rFonts w:ascii="Letter Gothic Std" w:hAnsi="Letter Gothic Std" w:cs="Times New Roman"/>
+          <w:lang w:val="en-US"/>
+        </w:rPr>
+        <w:t>Recording_id</w:t>
+      </w:r>
+      <w:proofErr w:type="spellEnd"/>
+      <w:r>
+        <w:rPr>
+          <w:rFonts w:ascii="Letter Gothic Std" w:hAnsi="Letter Gothic Std" w:cs="Times New Roman"/>
+          <w:lang w:val="en-US"/>
+        </w:rPr>
+        <w:t>),</w:t>
+      </w:r>
+    </w:p>
+    <w:p>
+      <w:pPr>
+        <w:spacing w:after="0"/>
+        <w:jc w:val="both"/>
+        <w:rPr>
+          <w:rFonts w:ascii="Letter Gothic Std" w:hAnsi="Letter Gothic Std" w:cs="Times New Roman"/>
+          <w:lang w:val="en-US"/>
+        </w:rPr>
+      </w:pPr>
+      <w:r>
+        <w:rPr>
+          <w:rFonts w:ascii="Letter Gothic Std" w:hAnsi="Letter Gothic Std" w:cs="Times New Roman"/>
+          <w:lang w:val="en-US"/>
+        </w:rPr>
+        <w:tab/>
+        <w:t>FOREIGN KEY (</w:t>
+      </w:r>
+      <w:proofErr w:type="spellStart"/>
+      <w:r>
+        <w:rPr>
+          <w:rFonts w:ascii="Letter Gothic Std" w:hAnsi="Letter Gothic Std" w:cs="Times New Roman"/>
+          <w:lang w:val="en-US"/>
+        </w:rPr>
+        <w:t>Artist_id</w:t>
+      </w:r>
+      <w:proofErr w:type="spellEnd"/>
+      <w:r>
+        <w:rPr>
+          <w:rFonts w:ascii="Letter Gothic Std" w:hAnsi="Letter Gothic Std" w:cs="Times New Roman"/>
+          <w:lang w:val="en-US"/>
+        </w:rPr>
+        <w:t>) REFERENCES Artist,</w:t>
+      </w:r>
+    </w:p>
+    <w:p>
+      <w:pPr>
+        <w:spacing w:after="0"/>
+        <w:jc w:val="both"/>
+        <w:rPr>
+          <w:rFonts w:ascii="Letter Gothic Std" w:hAnsi="Letter Gothic Std" w:cs="Times New Roman"/>
+          <w:lang w:val="en-US"/>
+        </w:rPr>
+      </w:pPr>
+      <w:r>
+        <w:rPr>
+          <w:rFonts w:ascii="Letter Gothic Std" w:hAnsi="Letter Gothic Std" w:cs="Times New Roman"/>
+          <w:lang w:val="en-US"/>
+        </w:rPr>
+        <w:tab/>
+        <w:t>FOREIGN KEY (</w:t>
+      </w:r>
+      <w:proofErr w:type="spellStart"/>
+      <w:r>
+        <w:rPr>
+          <w:rFonts w:ascii="Letter Gothic Std" w:hAnsi="Letter Gothic Std" w:cs="Times New Roman"/>
+          <w:lang w:val="en-US"/>
+        </w:rPr>
+        <w:t>Recording_id</w:t>
+      </w:r>
+      <w:proofErr w:type="spellEnd"/>
+      <w:r>
+        <w:rPr>
+          <w:rFonts w:ascii="Letter Gothic Std" w:hAnsi="Letter Gothic Std" w:cs="Times New Roman"/>
+          <w:lang w:val="en-US"/>
+        </w:rPr>
+        <w:t>) REFERENCES Recording</w:t>
+      </w:r>
+      <w:proofErr w:type="gramStart"/>
+      <w:r>
+        <w:rPr>
+          <w:rFonts w:ascii="Letter Gothic Std" w:hAnsi="Letter Gothic Std" w:cs="Times New Roman"/>
+          <w:lang w:val="en-US"/>
+        </w:rPr>
+        <w:t>) ;</w:t>
+      </w:r>
+      <w:proofErr w:type="gramEnd"/>
+    </w:p>
+    <w:p>
+      <w:pPr>
+        <w:spacing w:after="0"/>
+        <w:jc w:val="both"/>
+        <w:rPr>
+          <w:rFonts w:ascii="Letter Gothic Std" w:hAnsi="Letter Gothic Std" w:cs="Times New Roman"/>
+          <w:lang w:val="en-US"/>
+        </w:rPr>
+      </w:pPr>
+    </w:p>
+    <w:p>
+      <w:pPr>
+        <w:spacing w:after="0"/>
+        <w:jc w:val="both"/>
+        <w:rPr>
+          <w:rFonts w:ascii="Letter Gothic Std" w:hAnsi="Letter Gothic Std" w:cs="Times New Roman"/>
+          <w:lang w:val="en-US"/>
+        </w:rPr>
+      </w:pPr>
+      <w:r>
+        <w:rPr>
+          <w:rFonts w:ascii="Letter Gothic Std" w:hAnsi="Letter Gothic Std" w:cs="Times New Roman"/>
+          <w:lang w:val="en-US"/>
+        </w:rPr>
+        <w:t>CREATE TABLE Medium (</w:t>
+      </w:r>
+    </w:p>
+    <w:p>
+      <w:pPr>
+        <w:spacing w:after="0"/>
+        <w:jc w:val="both"/>
+        <w:rPr>
+          <w:rFonts w:ascii="Letter Gothic Std" w:hAnsi="Letter Gothic Std" w:cs="Times New Roman"/>
+          <w:lang w:val="en-US"/>
+        </w:rPr>
+      </w:pPr>
+      <w:r>
+        <w:rPr>
+          <w:rFonts w:ascii="Letter Gothic Std" w:hAnsi="Letter Gothic Std" w:cs="Times New Roman"/>
+          <w:lang w:val="en-US"/>
+        </w:rPr>
+        <w:tab/>
+      </w:r>
+      <w:proofErr w:type="spellStart"/>
+      <w:r>
+        <w:rPr>
+          <w:rFonts w:ascii="Letter Gothic Std" w:hAnsi="Letter Gothic Std" w:cs="Times New Roman"/>
+          <w:lang w:val="en-US"/>
+        </w:rPr>
+        <w:t>Medium_id</w:t>
+      </w:r>
+      <w:proofErr w:type="spellEnd"/>
+      <w:r>
+        <w:rPr>
+          <w:rFonts w:ascii="Letter Gothic Std" w:hAnsi="Letter Gothic Std" w:cs="Times New Roman"/>
+          <w:lang w:val="en-US"/>
+        </w:rPr>
+        <w:t xml:space="preserve"> INTEGER,</w:t>
+      </w:r>
+    </w:p>
+    <w:p>
+      <w:pPr>
+        <w:spacing w:after="0"/>
+        <w:jc w:val="both"/>
+        <w:rPr>
+          <w:rFonts w:ascii="Letter Gothic Std" w:hAnsi="Letter Gothic Std" w:cs="Times New Roman"/>
+          <w:lang w:val="en-US"/>
+        </w:rPr>
+      </w:pPr>
+      <w:r>
+        <w:rPr>
+          <w:rFonts w:ascii="Letter Gothic Std" w:hAnsi="Letter Gothic Std" w:cs="Times New Roman"/>
+          <w:lang w:val="en-US"/>
+        </w:rPr>
+        <w:tab/>
+        <w:t>Format CHAR (30),</w:t>
+      </w:r>
+    </w:p>
+    <w:p>
+      <w:pPr>
+        <w:spacing w:after="0"/>
+        <w:jc w:val="both"/>
+        <w:rPr>
+          <w:rFonts w:ascii="Letter Gothic Std" w:hAnsi="Letter Gothic Std" w:cs="Times New Roman"/>
+          <w:lang w:val="en-US"/>
+        </w:rPr>
+      </w:pPr>
+      <w:r>
+        <w:rPr>
+          <w:rFonts w:ascii="Letter Gothic Std" w:hAnsi="Letter Gothic Std" w:cs="Times New Roman"/>
+          <w:lang w:val="en-US"/>
+        </w:rPr>
+        <w:tab/>
+        <w:t>PRIMARY KEY (</w:t>
+      </w:r>
+      <w:proofErr w:type="spellStart"/>
+      <w:r>
+        <w:rPr>
+          <w:rFonts w:ascii="Letter Gothic Std" w:hAnsi="Letter Gothic Std" w:cs="Times New Roman"/>
+          <w:lang w:val="en-US"/>
+        </w:rPr>
+        <w:t>Medium_id</w:t>
+      </w:r>
+      <w:proofErr w:type="spellEnd"/>
+      <w:r>
+        <w:rPr>
+          <w:rFonts w:ascii="Letter Gothic Std" w:hAnsi="Letter Gothic Std" w:cs="Times New Roman"/>
+          <w:lang w:val="en-US"/>
+        </w:rPr>
         <w:t>)</w:t>
       </w:r>
       <w:proofErr w:type="gramStart"/>
@@ -4557,48 +4945,32 @@
           <w:rFonts w:ascii="Letter Gothic Std" w:hAnsi="Letter Gothic Std" w:cs="Times New Roman"/>
           <w:lang w:val="en-US"/>
         </w:rPr>
-        <w:t xml:space="preserve">CREATE TABLE </w:t>
-      </w:r>
-      <w:proofErr w:type="spellStart"/>
-      <w:r>
-        <w:rPr>
-          <w:rFonts w:ascii="Letter Gothic Std" w:hAnsi="Letter Gothic Std" w:cs="Times New Roman"/>
-          <w:lang w:val="en-US"/>
-        </w:rPr>
-        <w:t>has_recorded</w:t>
-      </w:r>
-      <w:proofErr w:type="spellEnd"/>
-      <w:r>
-        <w:rPr>
-          <w:rFonts w:ascii="Letter Gothic Std" w:hAnsi="Letter Gothic Std" w:cs="Times New Roman"/>
-          <w:lang w:val="en-US"/>
-        </w:rPr>
-        <w:t xml:space="preserve"> (</w:t>
-      </w:r>
-    </w:p>
-    <w:p>
-      <w:pPr>
-        <w:spacing w:after="0"/>
-        <w:jc w:val="both"/>
-        <w:rPr>
-          <w:rFonts w:ascii="Letter Gothic Std" w:hAnsi="Letter Gothic Std" w:cs="Times New Roman"/>
-          <w:lang w:val="en-US"/>
-        </w:rPr>
-      </w:pPr>
-      <w:r>
-        <w:rPr>
-          <w:rFonts w:ascii="Letter Gothic Std" w:hAnsi="Letter Gothic Std" w:cs="Times New Roman"/>
-          <w:lang w:val="en-US"/>
-        </w:rPr>
-        <w:tab/>
-      </w:r>
-      <w:proofErr w:type="spellStart"/>
-      <w:r>
-        <w:rPr>
-          <w:rFonts w:ascii="Letter Gothic Std" w:hAnsi="Letter Gothic Std" w:cs="Times New Roman"/>
-          <w:lang w:val="en-US"/>
-        </w:rPr>
-        <w:t>Artist_id</w:t>
+        <w:t>CREATE TABLE Release (</w:t>
+      </w:r>
+    </w:p>
+    <w:p>
+      <w:pPr>
+        <w:spacing w:after="0"/>
+        <w:jc w:val="both"/>
+        <w:rPr>
+          <w:rFonts w:ascii="Letter Gothic Std" w:hAnsi="Letter Gothic Std" w:cs="Times New Roman"/>
+          <w:lang w:val="en-US"/>
+        </w:rPr>
+      </w:pPr>
+      <w:r>
+        <w:rPr>
+          <w:rFonts w:ascii="Letter Gothic Std" w:hAnsi="Letter Gothic Std" w:cs="Times New Roman"/>
+          <w:lang w:val="en-US"/>
+        </w:rPr>
+        <w:tab/>
+      </w:r>
+      <w:proofErr w:type="spellStart"/>
+      <w:r>
+        <w:rPr>
+          <w:rFonts w:ascii="Letter Gothic Std" w:hAnsi="Letter Gothic Std" w:cs="Times New Roman"/>
+          <w:lang w:val="en-US"/>
+        </w:rPr>
+        <w:t>Release_id</w:t>
       </w:r>
       <w:proofErr w:type="spellEnd"/>
       <w:r>
@@ -4608,52 +4980,23 @@
         </w:rPr>
         <w:t xml:space="preserve"> INTEGER,</w:t>
       </w:r>
-      <w:r>
-        <w:rPr>
-          <w:rFonts w:ascii="Letter Gothic Std" w:hAnsi="Letter Gothic Std" w:cs="Times New Roman"/>
-          <w:lang w:val="en-US"/>
-        </w:rPr>
-        <w:t xml:space="preserve"> // implicit NOT NULL (used in primary key)</w:t>
-      </w:r>
-    </w:p>
-    <w:p>
-      <w:pPr>
-        <w:spacing w:after="0"/>
-        <w:jc w:val="both"/>
-        <w:rPr>
-          <w:rFonts w:ascii="Letter Gothic Std" w:hAnsi="Letter Gothic Std" w:cs="Times New Roman"/>
-          <w:lang w:val="en-US"/>
-        </w:rPr>
-      </w:pPr>
-      <w:r>
-        <w:rPr>
-          <w:rFonts w:ascii="Letter Gothic Std" w:hAnsi="Letter Gothic Std" w:cs="Times New Roman"/>
-          <w:lang w:val="en-US"/>
-        </w:rPr>
-        <w:tab/>
-      </w:r>
-      <w:proofErr w:type="spellStart"/>
-      <w:r>
-        <w:rPr>
-          <w:rFonts w:ascii="Letter Gothic Std" w:hAnsi="Letter Gothic Std" w:cs="Times New Roman"/>
-          <w:lang w:val="en-US"/>
-        </w:rPr>
-        <w:t>Recording_id</w:t>
-      </w:r>
-      <w:proofErr w:type="spellEnd"/>
-      <w:r>
-        <w:rPr>
-          <w:rFonts w:ascii="Letter Gothic Std" w:hAnsi="Letter Gothic Std" w:cs="Times New Roman"/>
-          <w:lang w:val="en-US"/>
-        </w:rPr>
-        <w:t xml:space="preserve"> INTEGER,</w:t>
-      </w:r>
-      <w:r>
-        <w:rPr>
-          <w:rFonts w:ascii="Letter Gothic Std" w:hAnsi="Letter Gothic Std" w:cs="Times New Roman"/>
-          <w:lang w:val="en-US"/>
-        </w:rPr>
-        <w:t xml:space="preserve"> // implicit NOT NULL (idem)</w:t>
+    </w:p>
+    <w:p>
+      <w:pPr>
+        <w:spacing w:after="0"/>
+        <w:jc w:val="both"/>
+        <w:rPr>
+          <w:rFonts w:ascii="Letter Gothic Std" w:hAnsi="Letter Gothic Std" w:cs="Times New Roman"/>
+          <w:lang w:val="en-US"/>
+        </w:rPr>
+      </w:pPr>
+      <w:r>
+        <w:rPr>
+          <w:rFonts w:ascii="Letter Gothic Std" w:hAnsi="Letter Gothic Std" w:cs="Times New Roman"/>
+          <w:lang w:val="en-US"/>
+        </w:rPr>
+        <w:tab/>
+        <w:t>Name CHAR (200),</w:t>
       </w:r>
     </w:p>
     <w:p>
@@ -4679,280 +5022,6 @@
           <w:rFonts w:ascii="Letter Gothic Std" w:hAnsi="Letter Gothic Std" w:cs="Times New Roman"/>
           <w:lang w:val="en-US"/>
         </w:rPr>
-        <w:t>Artist_id</w:t>
-      </w:r>
-      <w:proofErr w:type="spellEnd"/>
-      <w:r>
-        <w:rPr>
-          <w:rFonts w:ascii="Letter Gothic Std" w:hAnsi="Letter Gothic Std" w:cs="Times New Roman"/>
-          <w:lang w:val="en-US"/>
-        </w:rPr>
-        <w:t xml:space="preserve">, </w:t>
-      </w:r>
-      <w:proofErr w:type="spellStart"/>
-      <w:r>
-        <w:rPr>
-          <w:rFonts w:ascii="Letter Gothic Std" w:hAnsi="Letter Gothic Std" w:cs="Times New Roman"/>
-          <w:lang w:val="en-US"/>
-        </w:rPr>
-        <w:t>Recording_id</w:t>
-      </w:r>
-      <w:proofErr w:type="spellEnd"/>
-      <w:r>
-        <w:rPr>
-          <w:rFonts w:ascii="Letter Gothic Std" w:hAnsi="Letter Gothic Std" w:cs="Times New Roman"/>
-          <w:lang w:val="en-US"/>
-        </w:rPr>
-        <w:t>),</w:t>
-      </w:r>
-    </w:p>
-    <w:p>
-      <w:pPr>
-        <w:spacing w:after="0"/>
-        <w:jc w:val="both"/>
-        <w:rPr>
-          <w:rFonts w:ascii="Letter Gothic Std" w:hAnsi="Letter Gothic Std" w:cs="Times New Roman"/>
-          <w:lang w:val="en-US"/>
-        </w:rPr>
-      </w:pPr>
-      <w:r>
-        <w:rPr>
-          <w:rFonts w:ascii="Letter Gothic Std" w:hAnsi="Letter Gothic Std" w:cs="Times New Roman"/>
-          <w:lang w:val="en-US"/>
-        </w:rPr>
-        <w:tab/>
-        <w:t>FOREIGN KEY (</w:t>
-      </w:r>
-      <w:proofErr w:type="spellStart"/>
-      <w:r>
-        <w:rPr>
-          <w:rFonts w:ascii="Letter Gothic Std" w:hAnsi="Letter Gothic Std" w:cs="Times New Roman"/>
-          <w:lang w:val="en-US"/>
-        </w:rPr>
-        <w:t>Artist_id</w:t>
-      </w:r>
-      <w:proofErr w:type="spellEnd"/>
-      <w:r>
-        <w:rPr>
-          <w:rFonts w:ascii="Letter Gothic Std" w:hAnsi="Letter Gothic Std" w:cs="Times New Roman"/>
-          <w:lang w:val="en-US"/>
-        </w:rPr>
-        <w:t>) REFERENCES Artist,</w:t>
-      </w:r>
-    </w:p>
-    <w:p>
-      <w:pPr>
-        <w:spacing w:after="0"/>
-        <w:jc w:val="both"/>
-        <w:rPr>
-          <w:rFonts w:ascii="Letter Gothic Std" w:hAnsi="Letter Gothic Std" w:cs="Times New Roman"/>
-          <w:lang w:val="en-US"/>
-        </w:rPr>
-      </w:pPr>
-      <w:r>
-        <w:rPr>
-          <w:rFonts w:ascii="Letter Gothic Std" w:hAnsi="Letter Gothic Std" w:cs="Times New Roman"/>
-          <w:lang w:val="en-US"/>
-        </w:rPr>
-        <w:tab/>
-        <w:t>FOREIGN KEY (</w:t>
-      </w:r>
-      <w:proofErr w:type="spellStart"/>
-      <w:r>
-        <w:rPr>
-          <w:rFonts w:ascii="Letter Gothic Std" w:hAnsi="Letter Gothic Std" w:cs="Times New Roman"/>
-          <w:lang w:val="en-US"/>
-        </w:rPr>
-        <w:t>Recording_id</w:t>
-      </w:r>
-      <w:proofErr w:type="spellEnd"/>
-      <w:r>
-        <w:rPr>
-          <w:rFonts w:ascii="Letter Gothic Std" w:hAnsi="Letter Gothic Std" w:cs="Times New Roman"/>
-          <w:lang w:val="en-US"/>
-        </w:rPr>
-        <w:t>) REFERENCES Recording</w:t>
-      </w:r>
-      <w:proofErr w:type="gramStart"/>
-      <w:r>
-        <w:rPr>
-          <w:rFonts w:ascii="Letter Gothic Std" w:hAnsi="Letter Gothic Std" w:cs="Times New Roman"/>
-          <w:lang w:val="en-US"/>
-        </w:rPr>
-        <w:t>) ;</w:t>
-      </w:r>
-      <w:proofErr w:type="gramEnd"/>
-    </w:p>
-    <w:p>
-      <w:pPr>
-        <w:spacing w:after="0"/>
-        <w:jc w:val="both"/>
-        <w:rPr>
-          <w:rFonts w:ascii="Letter Gothic Std" w:hAnsi="Letter Gothic Std" w:cs="Times New Roman"/>
-          <w:lang w:val="en-US"/>
-        </w:rPr>
-      </w:pPr>
-    </w:p>
-    <w:p>
-      <w:pPr>
-        <w:spacing w:after="0"/>
-        <w:jc w:val="both"/>
-        <w:rPr>
-          <w:rFonts w:ascii="Letter Gothic Std" w:hAnsi="Letter Gothic Std" w:cs="Times New Roman"/>
-          <w:lang w:val="en-US"/>
-        </w:rPr>
-      </w:pPr>
-      <w:r>
-        <w:rPr>
-          <w:rFonts w:ascii="Letter Gothic Std" w:hAnsi="Letter Gothic Std" w:cs="Times New Roman"/>
-          <w:lang w:val="en-US"/>
-        </w:rPr>
-        <w:t>CREATE TABLE Medium (</w:t>
-      </w:r>
-    </w:p>
-    <w:p>
-      <w:pPr>
-        <w:spacing w:after="0"/>
-        <w:jc w:val="both"/>
-        <w:rPr>
-          <w:rFonts w:ascii="Letter Gothic Std" w:hAnsi="Letter Gothic Std" w:cs="Times New Roman"/>
-          <w:lang w:val="en-US"/>
-        </w:rPr>
-      </w:pPr>
-      <w:r>
-        <w:rPr>
-          <w:rFonts w:ascii="Letter Gothic Std" w:hAnsi="Letter Gothic Std" w:cs="Times New Roman"/>
-          <w:lang w:val="en-US"/>
-        </w:rPr>
-        <w:tab/>
-      </w:r>
-      <w:proofErr w:type="spellStart"/>
-      <w:r>
-        <w:rPr>
-          <w:rFonts w:ascii="Letter Gothic Std" w:hAnsi="Letter Gothic Std" w:cs="Times New Roman"/>
-          <w:lang w:val="en-US"/>
-        </w:rPr>
-        <w:t>Medium_id</w:t>
-      </w:r>
-      <w:proofErr w:type="spellEnd"/>
-      <w:r>
-        <w:rPr>
-          <w:rFonts w:ascii="Letter Gothic Std" w:hAnsi="Letter Gothic Std" w:cs="Times New Roman"/>
-          <w:lang w:val="en-US"/>
-        </w:rPr>
-        <w:t xml:space="preserve"> INTEGER,</w:t>
-      </w:r>
-    </w:p>
-    <w:p>
-      <w:pPr>
-        <w:spacing w:after="0"/>
-        <w:jc w:val="both"/>
-        <w:rPr>
-          <w:rFonts w:ascii="Letter Gothic Std" w:hAnsi="Letter Gothic Std" w:cs="Times New Roman"/>
-          <w:lang w:val="en-US"/>
-        </w:rPr>
-      </w:pPr>
-      <w:r>
-        <w:rPr>
-          <w:rFonts w:ascii="Letter Gothic Std" w:hAnsi="Letter Gothic Std" w:cs="Times New Roman"/>
-          <w:lang w:val="en-US"/>
-        </w:rPr>
-        <w:tab/>
-        <w:t>Format CHAR (30),</w:t>
-      </w:r>
-    </w:p>
-    <w:p>
-      <w:pPr>
-        <w:spacing w:after="0"/>
-        <w:jc w:val="both"/>
-        <w:rPr>
-          <w:rFonts w:ascii="Letter Gothic Std" w:hAnsi="Letter Gothic Std" w:cs="Times New Roman"/>
-          <w:lang w:val="en-US"/>
-        </w:rPr>
-      </w:pPr>
-      <w:r>
-        <w:rPr>
-          <w:rFonts w:ascii="Letter Gothic Std" w:hAnsi="Letter Gothic Std" w:cs="Times New Roman"/>
-          <w:lang w:val="en-US"/>
-        </w:rPr>
-        <w:tab/>
-        <w:t>PRIMARY KEY (</w:t>
-      </w:r>
-      <w:proofErr w:type="spellStart"/>
-      <w:r>
-        <w:rPr>
-          <w:rFonts w:ascii="Letter Gothic Std" w:hAnsi="Letter Gothic Std" w:cs="Times New Roman"/>
-          <w:lang w:val="en-US"/>
-        </w:rPr>
-        <w:t>Medium_id</w:t>
-      </w:r>
-      <w:proofErr w:type="spellEnd"/>
-      <w:r>
-        <w:rPr>
-          <w:rFonts w:ascii="Letter Gothic Std" w:hAnsi="Letter Gothic Std" w:cs="Times New Roman"/>
-          <w:lang w:val="en-US"/>
-        </w:rPr>
-        <w:t>)</w:t>
-      </w:r>
-      <w:proofErr w:type="gramStart"/>
-      <w:r>
-        <w:rPr>
-          <w:rFonts w:ascii="Letter Gothic Std" w:hAnsi="Letter Gothic Std" w:cs="Times New Roman"/>
-          <w:lang w:val="en-US"/>
-        </w:rPr>
-        <w:t>) ;</w:t>
-      </w:r>
-      <w:proofErr w:type="gramEnd"/>
-    </w:p>
-    <w:p>
-      <w:pPr>
-        <w:spacing w:after="0"/>
-        <w:jc w:val="both"/>
-        <w:rPr>
-          <w:rFonts w:ascii="Letter Gothic Std" w:hAnsi="Letter Gothic Std" w:cs="Times New Roman"/>
-          <w:lang w:val="en-US"/>
-        </w:rPr>
-      </w:pPr>
-    </w:p>
-    <w:p>
-      <w:pPr>
-        <w:spacing w:after="0"/>
-        <w:jc w:val="both"/>
-        <w:rPr>
-          <w:rFonts w:ascii="Letter Gothic Std" w:hAnsi="Letter Gothic Std" w:cs="Times New Roman"/>
-          <w:lang w:val="en-US"/>
-        </w:rPr>
-      </w:pPr>
-      <w:r>
-        <w:rPr>
-          <w:rFonts w:ascii="Letter Gothic Std" w:hAnsi="Letter Gothic Std" w:cs="Times New Roman"/>
-          <w:lang w:val="en-US"/>
-        </w:rPr>
-        <w:t>CREATE TABLE Release (</w:t>
-      </w:r>
-    </w:p>
-    <w:p>
-      <w:pPr>
-        <w:spacing w:after="0"/>
-        <w:jc w:val="both"/>
-        <w:rPr>
-          <w:rFonts w:ascii="Letter Gothic Std" w:hAnsi="Letter Gothic Std" w:cs="Times New Roman"/>
-          <w:lang w:val="en-US"/>
-        </w:rPr>
-      </w:pPr>
-      <w:r>
-        <w:rPr>
-          <w:rFonts w:ascii="Letter Gothic Std" w:hAnsi="Letter Gothic Std" w:cs="Times New Roman"/>
-          <w:lang w:val="en-US"/>
-        </w:rPr>
-        <w:tab/>
-      </w:r>
-      <w:proofErr w:type="spellStart"/>
-      <w:r>
-        <w:rPr>
-          <w:rFonts w:ascii="Letter Gothic Std" w:hAnsi="Letter Gothic Std" w:cs="Times New Roman"/>
-          <w:lang w:val="en-US"/>
-        </w:rPr>
         <w:t>Release_id</w:t>
       </w:r>
       <w:proofErr w:type="spellEnd"/>
@@ -4961,69 +5030,8 @@
           <w:rFonts w:ascii="Letter Gothic Std" w:hAnsi="Letter Gothic Std" w:cs="Times New Roman"/>
           <w:lang w:val="en-US"/>
         </w:rPr>
-        <w:t xml:space="preserve"> INTEGER,</w:t>
-      </w:r>
-    </w:p>
-    <w:p>
-      <w:pPr>
-        <w:spacing w:after="0"/>
-        <w:jc w:val="both"/>
-        <w:rPr>
-          <w:rFonts w:ascii="Letter Gothic Std" w:hAnsi="Letter Gothic Std" w:cs="Times New Roman"/>
-          <w:lang w:val="en-US"/>
-        </w:rPr>
-      </w:pPr>
-      <w:r>
-        <w:rPr>
-          <w:rFonts w:ascii="Letter Gothic Std" w:hAnsi="Letter Gothic Std" w:cs="Times New Roman"/>
-          <w:lang w:val="en-US"/>
-        </w:rPr>
-        <w:tab/>
-        <w:t>Name CHAR (200),</w:t>
-      </w:r>
-    </w:p>
-    <w:p>
-      <w:pPr>
-        <w:spacing w:after="0"/>
-        <w:jc w:val="both"/>
-        <w:rPr>
-          <w:rFonts w:ascii="Letter Gothic Std" w:hAnsi="Letter Gothic Std" w:cs="Times New Roman"/>
-          <w:lang w:val="en-US"/>
-        </w:rPr>
-      </w:pPr>
-      <w:r>
-        <w:rPr>
-          <w:rFonts w:ascii="Letter Gothic Std" w:hAnsi="Letter Gothic Std" w:cs="Times New Roman"/>
-          <w:lang w:val="en-US"/>
-        </w:rPr>
-        <w:tab/>
-        <w:t>PRIMARY KEY (</w:t>
-      </w:r>
-      <w:proofErr w:type="spellStart"/>
-      <w:r>
-        <w:rPr>
-          <w:rFonts w:ascii="Letter Gothic Std" w:hAnsi="Letter Gothic Std" w:cs="Times New Roman"/>
-          <w:lang w:val="en-US"/>
-        </w:rPr>
-        <w:t>Release_id</w:t>
-      </w:r>
-      <w:proofErr w:type="spellEnd"/>
-      <w:r>
-        <w:rPr>
-          <w:rFonts w:ascii="Letter Gothic Std" w:hAnsi="Letter Gothic Std" w:cs="Times New Roman"/>
-          <w:lang w:val="en-US"/>
-        </w:rPr>
-        <w:t>)</w:t>
-      </w:r>
-      <w:proofErr w:type="gramStart"/>
-      <w:r>
-        <w:rPr>
-          <w:rFonts w:ascii="Letter Gothic Std" w:hAnsi="Letter Gothic Std" w:cs="Times New Roman"/>
-          <w:lang w:val="en-US"/>
-        </w:rPr>
-        <w:t>) ;</w:t>
-      </w:r>
-      <w:proofErr w:type="gramEnd"/>
+        <w:t>)) ;</w:t>
+      </w:r>
     </w:p>
     <w:p>
       <w:pPr>
@@ -5545,7 +5553,7 @@
 </file>
 
 <file path=word/endnotes.xml><?xml version="1.0" encoding="utf-8"?>
-<w:endnotes xmlns:wpc="http://schemas.microsoft.com/office/word/2010/wordprocessingCanvas" xmlns:mc="http://schemas.openxmlformats.org/markup-compatibility/2006" xmlns:o="urn:schemas-microsoft-com:office:office" xmlns:r="http://schemas.openxmlformats.org/officeDocument/2006/relationships" xmlns:m="http://schemas.openxmlformats.org/officeDocument/2006/math" xmlns:v="urn:schemas-microsoft-com:vml" xmlns:wp14="http://schemas.microsoft.com/office/word/2010/wordprocessingDrawing" xmlns:wp="http://schemas.openxmlformats.org/drawingml/2006/wordprocessingDrawing" xmlns:w10="urn:schemas-microsoft-com:office:word" xmlns:w="http://schemas.openxmlformats.org/wordprocessingml/2006/main" xmlns:w14="http://schemas.microsoft.com/office/word/2010/wordml" xmlns:w15="http://schemas.microsoft.com/office/word/2012/wordml" xmlns:wpg="http://schemas.microsoft.com/office/word/2010/wordprocessingGroup" xmlns:wpi="http://schemas.microsoft.com/office/word/2010/wordprocessingInk" xmlns:wne="http://schemas.microsoft.com/office/word/2006/wordml" xmlns:wps="http://schemas.microsoft.com/office/word/2010/wordprocessingShape" mc:Ignorable="w14 w15 wp14">
+<w:endnotes xmlns:ve="http://schemas.openxmlformats.org/markup-compatibility/2006" xmlns:o="urn:schemas-microsoft-com:office:office" xmlns:r="http://schemas.openxmlformats.org/officeDocument/2006/relationships" xmlns:m="http://schemas.openxmlformats.org/officeDocument/2006/math" xmlns:v="urn:schemas-microsoft-com:vml" xmlns:wp="http://schemas.openxmlformats.org/drawingml/2006/wordprocessingDrawing" xmlns:w10="urn:schemas-microsoft-com:office:word" xmlns:w="http://schemas.openxmlformats.org/wordprocessingml/2006/main" xmlns:wne="http://schemas.microsoft.com/office/word/2006/wordml">
   <w:endnote w:type="separator" w:id="-1">
     <w:p>
       <w:pPr>
@@ -5570,7 +5578,7 @@
 </file>
 
 <file path=word/footnotes.xml><?xml version="1.0" encoding="utf-8"?>
-<w:footnotes xmlns:wpc="http://schemas.microsoft.com/office/word/2010/wordprocessingCanvas" xmlns:mc="http://schemas.openxmlformats.org/markup-compatibility/2006" xmlns:o="urn:schemas-microsoft-com:office:office" xmlns:r="http://schemas.openxmlformats.org/officeDocument/2006/relationships" xmlns:m="http://schemas.openxmlformats.org/officeDocument/2006/math" xmlns:v="urn:schemas-microsoft-com:vml" xmlns:wp14="http://schemas.microsoft.com/office/word/2010/wordprocessingDrawing" xmlns:wp="http://schemas.openxmlformats.org/drawingml/2006/wordprocessingDrawing" xmlns:w10="urn:schemas-microsoft-com:office:word" xmlns:w="http://schemas.openxmlformats.org/wordprocessingml/2006/main" xmlns:w14="http://schemas.microsoft.com/office/word/2010/wordml" xmlns:w15="http://schemas.microsoft.com/office/word/2012/wordml" xmlns:wpg="http://schemas.microsoft.com/office/word/2010/wordprocessingGroup" xmlns:wpi="http://schemas.microsoft.com/office/word/2010/wordprocessingInk" xmlns:wne="http://schemas.microsoft.com/office/word/2006/wordml" xmlns:wps="http://schemas.microsoft.com/office/word/2010/wordprocessingShape" mc:Ignorable="w14 w15 wp14">
+<w:footnotes xmlns:ve="http://schemas.openxmlformats.org/markup-compatibility/2006" xmlns:o="urn:schemas-microsoft-com:office:office" xmlns:r="http://schemas.openxmlformats.org/officeDocument/2006/relationships" xmlns:m="http://schemas.openxmlformats.org/officeDocument/2006/math" xmlns:v="urn:schemas-microsoft-com:vml" xmlns:wp="http://schemas.openxmlformats.org/drawingml/2006/wordprocessingDrawing" xmlns:w10="urn:schemas-microsoft-com:office:word" xmlns:w="http://schemas.openxmlformats.org/wordprocessingml/2006/main" xmlns:wne="http://schemas.microsoft.com/office/word/2006/wordml">
   <w:footnote w:type="separator" w:id="-1">
     <w:p>
       <w:pPr>
@@ -5595,10 +5603,10 @@
 </file>
 
 <file path=word/header1.xml><?xml version="1.0" encoding="utf-8"?>
-<w:hdr xmlns:wpc="http://schemas.microsoft.com/office/word/2010/wordprocessingCanvas" xmlns:mc="http://schemas.openxmlformats.org/markup-compatibility/2006" xmlns:o="urn:schemas-microsoft-com:office:office" xmlns:r="http://schemas.openxmlformats.org/officeDocument/2006/relationships" xmlns:m="http://schemas.openxmlformats.org/officeDocument/2006/math" xmlns:v="urn:schemas-microsoft-com:vml" xmlns:wp14="http://schemas.microsoft.com/office/word/2010/wordprocessingDrawing" xmlns:wp="http://schemas.openxmlformats.org/drawingml/2006/wordprocessingDrawing" xmlns:w10="urn:schemas-microsoft-com:office:word" xmlns:w="http://schemas.openxmlformats.org/wordprocessingml/2006/main" xmlns:w14="http://schemas.microsoft.com/office/word/2010/wordml" xmlns:w15="http://schemas.microsoft.com/office/word/2012/wordml" xmlns:wpg="http://schemas.microsoft.com/office/word/2010/wordprocessingGroup" xmlns:wpi="http://schemas.microsoft.com/office/word/2010/wordprocessingInk" xmlns:wne="http://schemas.microsoft.com/office/word/2006/wordml" xmlns:wps="http://schemas.microsoft.com/office/word/2010/wordprocessingShape" mc:Ignorable="w14 w15 wp14">
+<w:hdr xmlns:ve="http://schemas.openxmlformats.org/markup-compatibility/2006" xmlns:o="urn:schemas-microsoft-com:office:office" xmlns:r="http://schemas.openxmlformats.org/officeDocument/2006/relationships" xmlns:m="http://schemas.openxmlformats.org/officeDocument/2006/math" xmlns:v="urn:schemas-microsoft-com:vml" xmlns:wp="http://schemas.openxmlformats.org/drawingml/2006/wordprocessingDrawing" xmlns:w10="urn:schemas-microsoft-com:office:word" xmlns:w="http://schemas.openxmlformats.org/wordprocessingml/2006/main" xmlns:wne="http://schemas.microsoft.com/office/word/2006/wordml">
   <w:p>
     <w:pPr>
-      <w:pStyle w:val="En-tte"/>
+      <w:pStyle w:val="Kopfzeile"/>
       <w:rPr>
         <w:rFonts w:ascii="Times New Roman" w:hAnsi="Times New Roman" w:cs="Times New Roman"/>
       </w:rPr>
@@ -5652,7 +5660,7 @@
   </w:p>
   <w:p>
     <w:pPr>
-      <w:pStyle w:val="En-tte"/>
+      <w:pStyle w:val="Kopfzeile"/>
       <w:rPr>
         <w:rFonts w:ascii="Times New Roman" w:hAnsi="Times New Roman" w:cs="Times New Roman"/>
       </w:rPr>
@@ -5670,7 +5678,7 @@
 </file>
 
 <file path=word/numbering.xml><?xml version="1.0" encoding="utf-8"?>
-<w:numbering xmlns:wpc="http://schemas.microsoft.com/office/word/2010/wordprocessingCanvas" xmlns:mc="http://schemas.openxmlformats.org/markup-compatibility/2006" xmlns:o="urn:schemas-microsoft-com:office:office" xmlns:r="http://schemas.openxmlformats.org/officeDocument/2006/relationships" xmlns:m="http://schemas.openxmlformats.org/officeDocument/2006/math" xmlns:v="urn:schemas-microsoft-com:vml" xmlns:wp14="http://schemas.microsoft.com/office/word/2010/wordprocessingDrawing" xmlns:wp="http://schemas.openxmlformats.org/drawingml/2006/wordprocessingDrawing" xmlns:w10="urn:schemas-microsoft-com:office:word" xmlns:w="http://schemas.openxmlformats.org/wordprocessingml/2006/main" xmlns:w14="http://schemas.microsoft.com/office/word/2010/wordml" xmlns:w15="http://schemas.microsoft.com/office/word/2012/wordml" xmlns:wpg="http://schemas.microsoft.com/office/word/2010/wordprocessingGroup" xmlns:wpi="http://schemas.microsoft.com/office/word/2010/wordprocessingInk" xmlns:wne="http://schemas.microsoft.com/office/word/2006/wordml" xmlns:wps="http://schemas.microsoft.com/office/word/2010/wordprocessingShape" mc:Ignorable="w14 w15 wp14">
+<w:numbering xmlns:ve="http://schemas.openxmlformats.org/markup-compatibility/2006" xmlns:o="urn:schemas-microsoft-com:office:office" xmlns:r="http://schemas.openxmlformats.org/officeDocument/2006/relationships" xmlns:m="http://schemas.openxmlformats.org/officeDocument/2006/math" xmlns:v="urn:schemas-microsoft-com:vml" xmlns:wp="http://schemas.openxmlformats.org/drawingml/2006/wordprocessingDrawing" xmlns:w10="urn:schemas-microsoft-com:office:word" xmlns:w="http://schemas.openxmlformats.org/wordprocessingml/2006/main" xmlns:wne="http://schemas.microsoft.com/office/word/2006/wordml">
   <w:abstractNum w:abstractNumId="0">
     <w:nsid w:val="1FBF20E1"/>
     <w:multiLevelType w:val="hybridMultilevel"/>
@@ -5767,7 +5775,7 @@
 </file>
 
 <file path=word/styles.xml><?xml version="1.0" encoding="utf-8"?>
-<w:styles xmlns:mc="http://schemas.openxmlformats.org/markup-compatibility/2006" xmlns:r="http://schemas.openxmlformats.org/officeDocument/2006/relationships" xmlns:w="http://schemas.openxmlformats.org/wordprocessingml/2006/main" xmlns:w14="http://schemas.microsoft.com/office/word/2010/wordml" xmlns:w15="http://schemas.microsoft.com/office/word/2012/wordml" mc:Ignorable="w14 w15">
+<w:styles xmlns:r="http://schemas.openxmlformats.org/officeDocument/2006/relationships" xmlns:w="http://schemas.openxmlformats.org/wordprocessingml/2006/main">
   <w:docDefaults>
     <w:rPrDefault>
       <w:rPr>
@@ -5783,394 +5791,162 @@
       </w:pPr>
     </w:pPrDefault>
   </w:docDefaults>
-  <w:latentStyles w:defLockedState="0" w:defUIPriority="99" w:defSemiHidden="0" w:defUnhideWhenUsed="0" w:defQFormat="0" w:count="371">
-    <w:lsdException w:name="Normal" w:uiPriority="0" w:qFormat="1"/>
-    <w:lsdException w:name="heading 1" w:uiPriority="9" w:qFormat="1"/>
-    <w:lsdException w:name="heading 2" w:semiHidden="1" w:uiPriority="9" w:unhideWhenUsed="1" w:qFormat="1"/>
-    <w:lsdException w:name="heading 3" w:semiHidden="1" w:uiPriority="9" w:unhideWhenUsed="1" w:qFormat="1"/>
-    <w:lsdException w:name="heading 4" w:semiHidden="1" w:uiPriority="9" w:unhideWhenUsed="1" w:qFormat="1"/>
-    <w:lsdException w:name="heading 5" w:semiHidden="1" w:uiPriority="9" w:unhideWhenUsed="1" w:qFormat="1"/>
-    <w:lsdException w:name="heading 6" w:semiHidden="1" w:uiPriority="9" w:unhideWhenUsed="1" w:qFormat="1"/>
-    <w:lsdException w:name="heading 7" w:semiHidden="1" w:uiPriority="9" w:unhideWhenUsed="1" w:qFormat="1"/>
-    <w:lsdException w:name="heading 8" w:semiHidden="1" w:uiPriority="9" w:unhideWhenUsed="1" w:qFormat="1"/>
-    <w:lsdException w:name="heading 9" w:semiHidden="1" w:uiPriority="9" w:unhideWhenUsed="1" w:qFormat="1"/>
-    <w:lsdException w:name="index 1" w:semiHidden="1" w:unhideWhenUsed="1"/>
-    <w:lsdException w:name="index 2" w:semiHidden="1" w:unhideWhenUsed="1"/>
-    <w:lsdException w:name="index 3" w:semiHidden="1" w:unhideWhenUsed="1"/>
-    <w:lsdException w:name="index 4" w:semiHidden="1" w:unhideWhenUsed="1"/>
-    <w:lsdException w:name="index 5" w:semiHidden="1" w:unhideWhenUsed="1"/>
-    <w:lsdException w:name="index 6" w:semiHidden="1" w:unhideWhenUsed="1"/>
-    <w:lsdException w:name="index 7" w:semiHidden="1" w:unhideWhenUsed="1"/>
-    <w:lsdException w:name="index 8" w:semiHidden="1" w:unhideWhenUsed="1"/>
-    <w:lsdException w:name="index 9" w:semiHidden="1" w:unhideWhenUsed="1"/>
-    <w:lsdException w:name="toc 1" w:semiHidden="1" w:uiPriority="39" w:unhideWhenUsed="1"/>
-    <w:lsdException w:name="toc 2" w:semiHidden="1" w:uiPriority="39" w:unhideWhenUsed="1"/>
-    <w:lsdException w:name="toc 3" w:semiHidden="1" w:uiPriority="39" w:unhideWhenUsed="1"/>
-    <w:lsdException w:name="toc 4" w:semiHidden="1" w:uiPriority="39" w:unhideWhenUsed="1"/>
-    <w:lsdException w:name="toc 5" w:semiHidden="1" w:uiPriority="39" w:unhideWhenUsed="1"/>
-    <w:lsdException w:name="toc 6" w:semiHidden="1" w:uiPriority="39" w:unhideWhenUsed="1"/>
-    <w:lsdException w:name="toc 7" w:semiHidden="1" w:uiPriority="39" w:unhideWhenUsed="1"/>
-    <w:lsdException w:name="toc 8" w:semiHidden="1" w:uiPriority="39" w:unhideWhenUsed="1"/>
-    <w:lsdException w:name="toc 9" w:semiHidden="1" w:uiPriority="39" w:unhideWhenUsed="1"/>
-    <w:lsdException w:name="Normal Indent" w:semiHidden="1" w:unhideWhenUsed="1"/>
-    <w:lsdException w:name="footnote text" w:semiHidden="1" w:unhideWhenUsed="1"/>
-    <w:lsdException w:name="annotation text" w:semiHidden="1" w:unhideWhenUsed="1"/>
-    <w:lsdException w:name="header" w:semiHidden="1" w:unhideWhenUsed="1"/>
-    <w:lsdException w:name="footer" w:semiHidden="1" w:unhideWhenUsed="1"/>
-    <w:lsdException w:name="index heading" w:semiHidden="1" w:unhideWhenUsed="1"/>
-    <w:lsdException w:name="caption" w:semiHidden="1" w:uiPriority="35" w:unhideWhenUsed="1" w:qFormat="1"/>
-    <w:lsdException w:name="table of figures" w:semiHidden="1" w:unhideWhenUsed="1"/>
-    <w:lsdException w:name="envelope address" w:semiHidden="1" w:unhideWhenUsed="1"/>
-    <w:lsdException w:name="envelope return" w:semiHidden="1" w:unhideWhenUsed="1"/>
-    <w:lsdException w:name="footnote reference" w:semiHidden="1" w:unhideWhenUsed="1"/>
-    <w:lsdException w:name="annotation reference" w:semiHidden="1" w:unhideWhenUsed="1"/>
-    <w:lsdException w:name="line number" w:semiHidden="1" w:unhideWhenUsed="1"/>
-    <w:lsdException w:name="page number" w:semiHidden="1" w:unhideWhenUsed="1"/>
-    <w:lsdException w:name="endnote reference" w:semiHidden="1" w:unhideWhenUsed="1"/>
-    <w:lsdException w:name="endnote text" w:semiHidden="1" w:unhideWhenUsed="1"/>
-    <w:lsdException w:name="table of authorities" w:semiHidden="1" w:unhideWhenUsed="1"/>
-    <w:lsdException w:name="macro" w:semiHidden="1" w:unhideWhenUsed="1"/>
-    <w:lsdException w:name="toa heading" w:semiHidden="1" w:unhideWhenUsed="1"/>
-    <w:lsdException w:name="List" w:semiHidden="1" w:unhideWhenUsed="1"/>
-    <w:lsdException w:name="List Bullet" w:semiHidden="1" w:unhideWhenUsed="1"/>
-    <w:lsdException w:name="List Number" w:semiHidden="1" w:unhideWhenUsed="1"/>
-    <w:lsdException w:name="List 2" w:semiHidden="1" w:unhideWhenUsed="1"/>
-    <w:lsdException w:name="List 3" w:semiHidden="1" w:unhideWhenUsed="1"/>
-    <w:lsdException w:name="List 4" w:semiHidden="1" w:unhideWhenUsed="1"/>
-    <w:lsdException w:name="List 5" w:semiHidden="1" w:unhideWhenUsed="1"/>
-    <w:lsdException w:name="List Bullet 2" w:semiHidden="1" w:unhideWhenUsed="1"/>
-    <w:lsdException w:name="List Bullet 3" w:semiHidden="1" w:unhideWhenUsed="1"/>
-    <w:lsdException w:name="List Bullet 4" w:semiHidden="1" w:unhideWhenUsed="1"/>
-    <w:lsdException w:name="List Bullet 5" w:semiHidden="1" w:unhideWhenUsed="1"/>
-    <w:lsdException w:name="List Number 2" w:semiHidden="1" w:unhideWhenUsed="1"/>
-    <w:lsdException w:name="List Number 3" w:semiHidden="1" w:unhideWhenUsed="1"/>
-    <w:lsdException w:name="List Number 4" w:semiHidden="1" w:unhideWhenUsed="1"/>
-    <w:lsdException w:name="List Number 5" w:semiHidden="1" w:unhideWhenUsed="1"/>
-    <w:lsdException w:name="Title" w:uiPriority="10" w:qFormat="1"/>
-    <w:lsdException w:name="Closing" w:semiHidden="1" w:unhideWhenUsed="1"/>
-    <w:lsdException w:name="Signature" w:semiHidden="1" w:unhideWhenUsed="1"/>
-    <w:lsdException w:name="Default Paragraph Font" w:semiHidden="1" w:uiPriority="1" w:unhideWhenUsed="1"/>
-    <w:lsdException w:name="Body Text" w:semiHidden="1" w:unhideWhenUsed="1"/>
-    <w:lsdException w:name="Body Text Indent" w:semiHidden="1" w:unhideWhenUsed="1"/>
-    <w:lsdException w:name="List Continue" w:semiHidden="1" w:unhideWhenUsed="1"/>
-    <w:lsdException w:name="List Continue 2" w:semiHidden="1" w:unhideWhenUsed="1"/>
-    <w:lsdException w:name="List Continue 3" w:semiHidden="1" w:unhideWhenUsed="1"/>
-    <w:lsdException w:name="List Continue 4" w:semiHidden="1" w:unhideWhenUsed="1"/>
-    <w:lsdException w:name="List Continue 5" w:semiHidden="1" w:unhideWhenUsed="1"/>
-    <w:lsdException w:name="Message Header" w:semiHidden="1" w:unhideWhenUsed="1"/>
-    <w:lsdException w:name="Subtitle" w:uiPriority="11" w:qFormat="1"/>
-    <w:lsdException w:name="Salutation" w:semiHidden="1" w:unhideWhenUsed="1"/>
-    <w:lsdException w:name="Date" w:semiHidden="1" w:unhideWhenUsed="1"/>
-    <w:lsdException w:name="Body Text First Indent" w:semiHidden="1" w:unhideWhenUsed="1"/>
-    <w:lsdException w:name="Body Text First Indent 2" w:semiHidden="1" w:unhideWhenUsed="1"/>
-    <w:lsdException w:name="Note Heading" w:semiHidden="1" w:unhideWhenUsed="1"/>
-    <w:lsdException w:name="Body Text 2" w:semiHidden="1" w:unhideWhenUsed="1"/>
-    <w:lsdException w:name="Body Text 3" w:semiHidden="1" w:unhideWhenUsed="1"/>
-    <w:lsdException w:name="Body Text Indent 2" w:semiHidden="1" w:unhideWhenUsed="1"/>
-    <w:lsdException w:name="Body Text Indent 3" w:semiHidden="1" w:unhideWhenUsed="1"/>
-    <w:lsdException w:name="Block Text" w:semiHidden="1" w:unhideWhenUsed="1"/>
-    <w:lsdException w:name="Hyperlink" w:semiHidden="1" w:unhideWhenUsed="1"/>
-    <w:lsdException w:name="FollowedHyperlink" w:semiHidden="1" w:unhideWhenUsed="1"/>
-    <w:lsdException w:name="Strong" w:uiPriority="22" w:qFormat="1"/>
-    <w:lsdException w:name="Emphasis" w:uiPriority="20" w:qFormat="1"/>
-    <w:lsdException w:name="Document Map" w:semiHidden="1" w:unhideWhenUsed="1"/>
-    <w:lsdException w:name="Plain Text" w:semiHidden="1" w:unhideWhenUsed="1"/>
-    <w:lsdException w:name="E-mail Signature" w:semiHidden="1" w:unhideWhenUsed="1"/>
-    <w:lsdException w:name="HTML Top of Form" w:semiHidden="1" w:unhideWhenUsed="1"/>
-    <w:lsdException w:name="HTML Bottom of Form" w:semiHidden="1" w:unhideWhenUsed="1"/>
-    <w:lsdException w:name="Normal (Web)" w:semiHidden="1" w:unhideWhenUsed="1"/>
-    <w:lsdException w:name="HTML Acronym" w:semiHidden="1" w:unhideWhenUsed="1"/>
-    <w:lsdException w:name="HTML Address" w:semiHidden="1" w:unhideWhenUsed="1"/>
-    <w:lsdException w:name="HTML Cite" w:semiHidden="1" w:unhideWhenUsed="1"/>
-    <w:lsdException w:name="HTML Code" w:semiHidden="1" w:unhideWhenUsed="1"/>
-    <w:lsdException w:name="HTML Definition" w:semiHidden="1" w:unhideWhenUsed="1"/>
-    <w:lsdException w:name="HTML Keyboard" w:semiHidden="1" w:unhideWhenUsed="1"/>
-    <w:lsdException w:name="HTML Preformatted" w:semiHidden="1" w:unhideWhenUsed="1"/>
-    <w:lsdException w:name="HTML Sample" w:semiHidden="1" w:unhideWhenUsed="1"/>
-    <w:lsdException w:name="HTML Typewriter" w:semiHidden="1" w:unhideWhenUsed="1"/>
-    <w:lsdException w:name="HTML Variable" w:semiHidden="1" w:unhideWhenUsed="1"/>
-    <w:lsdException w:name="Normal Table" w:semiHidden="1" w:unhideWhenUsed="1"/>
-    <w:lsdException w:name="annotation subject" w:semiHidden="1" w:unhideWhenUsed="1"/>
-    <w:lsdException w:name="No List" w:semiHidden="1" w:unhideWhenUsed="1"/>
-    <w:lsdException w:name="Outline List 1" w:semiHidden="1" w:unhideWhenUsed="1"/>
-    <w:lsdException w:name="Outline List 2" w:semiHidden="1" w:unhideWhenUsed="1"/>
-    <w:lsdException w:name="Outline List 3" w:semiHidden="1" w:unhideWhenUsed="1"/>
-    <w:lsdException w:name="Table Simple 1" w:semiHidden="1" w:unhideWhenUsed="1"/>
-    <w:lsdException w:name="Table Simple 2" w:semiHidden="1" w:unhideWhenUsed="1"/>
-    <w:lsdException w:name="Table Simple 3" w:semiHidden="1" w:unhideWhenUsed="1"/>
-    <w:lsdException w:name="Table Classic 1" w:semiHidden="1" w:unhideWhenUsed="1"/>
-    <w:lsdException w:name="Table Classic 2" w:semiHidden="1" w:unhideWhenUsed="1"/>
-    <w:lsdException w:name="Table Classic 3" w:semiHidden="1" w:unhideWhenUsed="1"/>
-    <w:lsdException w:name="Table Classic 4" w:semiHidden="1" w:unhideWhenUsed="1"/>
-    <w:lsdException w:name="Table Colorful 1" w:semiHidden="1" w:unhideWhenUsed="1"/>
-    <w:lsdException w:name="Table Colorful 2" w:semiHidden="1" w:unhideWhenUsed="1"/>
-    <w:lsdException w:name="Table Colorful 3" w:semiHidden="1" w:unhideWhenUsed="1"/>
-    <w:lsdException w:name="Table Columns 1" w:semiHidden="1" w:unhideWhenUsed="1"/>
-    <w:lsdException w:name="Table Columns 2" w:semiHidden="1" w:unhideWhenUsed="1"/>
-    <w:lsdException w:name="Table Columns 3" w:semiHidden="1" w:unhideWhenUsed="1"/>
-    <w:lsdException w:name="Table Columns 4" w:semiHidden="1" w:unhideWhenUsed="1"/>
-    <w:lsdException w:name="Table Columns 5" w:semiHidden="1" w:unhideWhenUsed="1"/>
-    <w:lsdException w:name="Table Grid 1" w:semiHidden="1" w:unhideWhenUsed="1"/>
-    <w:lsdException w:name="Table Grid 2" w:semiHidden="1" w:unhideWhenUsed="1"/>
-    <w:lsdException w:name="Table Grid 3" w:semiHidden="1" w:unhideWhenUsed="1"/>
-    <w:lsdException w:name="Table Grid 4" w:semiHidden="1" w:unhideWhenUsed="1"/>
-    <w:lsdException w:name="Table Grid 5" w:semiHidden="1" w:unhideWhenUsed="1"/>
-    <w:lsdException w:name="Table Grid 6" w:semiHidden="1" w:unhideWhenUsed="1"/>
-    <w:lsdException w:name="Table Grid 7" w:semiHidden="1" w:unhideWhenUsed="1"/>
-    <w:lsdException w:name="Table Grid 8" w:semiHidden="1" w:unhideWhenUsed="1"/>
-    <w:lsdException w:name="Table List 1" w:semiHidden="1" w:unhideWhenUsed="1"/>
-    <w:lsdException w:name="Table List 2" w:semiHidden="1" w:unhideWhenUsed="1"/>
-    <w:lsdException w:name="Table List 3" w:semiHidden="1" w:unhideWhenUsed="1"/>
-    <w:lsdException w:name="Table List 4" w:semiHidden="1" w:unhideWhenUsed="1"/>
-    <w:lsdException w:name="Table List 5" w:semiHidden="1" w:unhideWhenUsed="1"/>
-    <w:lsdException w:name="Table List 6" w:semiHidden="1" w:unhideWhenUsed="1"/>
-    <w:lsdException w:name="Table List 7" w:semiHidden="1" w:unhideWhenUsed="1"/>
-    <w:lsdException w:name="Table List 8" w:semiHidden="1" w:unhideWhenUsed="1"/>
-    <w:lsdException w:name="Table 3D effects 1" w:semiHidden="1" w:unhideWhenUsed="1"/>
-    <w:lsdException w:name="Table 3D effects 2" w:semiHidden="1" w:unhideWhenUsed="1"/>
-    <w:lsdException w:name="Table 3D effects 3" w:semiHidden="1" w:unhideWhenUsed="1"/>
-    <w:lsdException w:name="Table Contemporary" w:semiHidden="1" w:unhideWhenUsed="1"/>
-    <w:lsdException w:name="Table Elegant" w:semiHidden="1" w:unhideWhenUsed="1"/>
-    <w:lsdException w:name="Table Professional" w:semiHidden="1" w:unhideWhenUsed="1"/>
-    <w:lsdException w:name="Table Subtle 1" w:semiHidden="1" w:unhideWhenUsed="1"/>
-    <w:lsdException w:name="Table Subtle 2" w:semiHidden="1" w:unhideWhenUsed="1"/>
-    <w:lsdException w:name="Table Web 1" w:semiHidden="1" w:unhideWhenUsed="1"/>
-    <w:lsdException w:name="Table Web 2" w:semiHidden="1" w:unhideWhenUsed="1"/>
-    <w:lsdException w:name="Table Web 3" w:semiHidden="1" w:unhideWhenUsed="1"/>
-    <w:lsdException w:name="Balloon Text" w:semiHidden="1" w:unhideWhenUsed="1"/>
-    <w:lsdException w:name="Table Grid" w:uiPriority="39"/>
-    <w:lsdException w:name="Table Theme" w:semiHidden="1" w:unhideWhenUsed="1"/>
-    <w:lsdException w:name="Placeholder Text" w:semiHidden="1"/>
-    <w:lsdException w:name="No Spacing" w:uiPriority="1" w:qFormat="1"/>
-    <w:lsdException w:name="Light Shading" w:uiPriority="60"/>
-    <w:lsdException w:name="Light List" w:uiPriority="61"/>
-    <w:lsdException w:name="Light Grid" w:uiPriority="62"/>
-    <w:lsdException w:name="Medium Shading 1" w:uiPriority="63"/>
-    <w:lsdException w:name="Medium Shading 2" w:uiPriority="64"/>
-    <w:lsdException w:name="Medium List 1" w:uiPriority="65"/>
-    <w:lsdException w:name="Medium List 2" w:uiPriority="66"/>
-    <w:lsdException w:name="Medium Grid 1" w:uiPriority="67"/>
-    <w:lsdException w:name="Medium Grid 2" w:uiPriority="68"/>
-    <w:lsdException w:name="Medium Grid 3" w:uiPriority="69"/>
-    <w:lsdException w:name="Dark List" w:uiPriority="70"/>
-    <w:lsdException w:name="Colorful Shading" w:uiPriority="71"/>
-    <w:lsdException w:name="Colorful List" w:uiPriority="72"/>
-    <w:lsdException w:name="Colorful Grid" w:uiPriority="73"/>
-    <w:lsdException w:name="Light Shading Accent 1" w:uiPriority="60"/>
-    <w:lsdException w:name="Light List Accent 1" w:uiPriority="61"/>
-    <w:lsdException w:name="Light Grid Accent 1" w:uiPriority="62"/>
-    <w:lsdException w:name="Medium Shading 1 Accent 1" w:uiPriority="63"/>
-    <w:lsdException w:name="Medium Shading 2 Accent 1" w:uiPriority="64"/>
-    <w:lsdException w:name="Medium List 1 Accent 1" w:uiPriority="65"/>
-    <w:lsdException w:name="Revision" w:semiHidden="1"/>
-    <w:lsdException w:name="List Paragraph" w:uiPriority="34" w:qFormat="1"/>
-    <w:lsdException w:name="Quote" w:uiPriority="29" w:qFormat="1"/>
-    <w:lsdException w:name="Intense Quote" w:uiPriority="30" w:qFormat="1"/>
-    <w:lsdException w:name="Medium List 2 Accent 1" w:uiPriority="66"/>
-    <w:lsdException w:name="Medium Grid 1 Accent 1" w:uiPriority="67"/>
-    <w:lsdException w:name="Medium Grid 2 Accent 1" w:uiPriority="68"/>
-    <w:lsdException w:name="Medium Grid 3 Accent 1" w:uiPriority="69"/>
-    <w:lsdException w:name="Dark List Accent 1" w:uiPriority="70"/>
-    <w:lsdException w:name="Colorful Shading Accent 1" w:uiPriority="71"/>
-    <w:lsdException w:name="Colorful List Accent 1" w:uiPriority="72"/>
-    <w:lsdException w:name="Colorful Grid Accent 1" w:uiPriority="73"/>
-    <w:lsdException w:name="Light Shading Accent 2" w:uiPriority="60"/>
-    <w:lsdException w:name="Light List Accent 2" w:uiPriority="61"/>
-    <w:lsdException w:name="Light Grid Accent 2" w:uiPriority="62"/>
-    <w:lsdException w:name="Medium Shading 1 Accent 2" w:uiPriority="63"/>
-    <w:lsdException w:name="Medium Shading 2 Accent 2" w:uiPriority="64"/>
-    <w:lsdException w:name="Medium List 1 Accent 2" w:uiPriority="65"/>
-    <w:lsdException w:name="Medium List 2 Accent 2" w:uiPriority="66"/>
-    <w:lsdException w:name="Medium Grid 1 Accent 2" w:uiPriority="67"/>
-    <w:lsdException w:name="Medium Grid 2 Accent 2" w:uiPriority="68"/>
-    <w:lsdException w:name="Medium Grid 3 Accent 2" w:uiPriority="69"/>
-    <w:lsdException w:name="Dark List Accent 2" w:uiPriority="70"/>
-    <w:lsdException w:name="Colorful Shading Accent 2" w:uiPriority="71"/>
-    <w:lsdException w:name="Colorful List Accent 2" w:uiPriority="72"/>
-    <w:lsdException w:name="Colorful Grid Accent 2" w:uiPriority="73"/>
-    <w:lsdException w:name="Light Shading Accent 3" w:uiPriority="60"/>
-    <w:lsdException w:name="Light List Accent 3" w:uiPriority="61"/>
-    <w:lsdException w:name="Light Grid Accent 3" w:uiPriority="62"/>
-    <w:lsdException w:name="Medium Shading 1 Accent 3" w:uiPriority="63"/>
-    <w:lsdException w:name="Medium Shading 2 Accent 3" w:uiPriority="64"/>
-    <w:lsdException w:name="Medium List 1 Accent 3" w:uiPriority="65"/>
-    <w:lsdException w:name="Medium List 2 Accent 3" w:uiPriority="66"/>
-    <w:lsdException w:name="Medium Grid 1 Accent 3" w:uiPriority="67"/>
-    <w:lsdException w:name="Medium Grid 2 Accent 3" w:uiPriority="68"/>
-    <w:lsdException w:name="Medium Grid 3 Accent 3" w:uiPriority="69"/>
-    <w:lsdException w:name="Dark List Accent 3" w:uiPriority="70"/>
-    <w:lsdException w:name="Colorful Shading Accent 3" w:uiPriority="71"/>
-    <w:lsdException w:name="Colorful List Accent 3" w:uiPriority="72"/>
-    <w:lsdException w:name="Colorful Grid Accent 3" w:uiPriority="73"/>
-    <w:lsdException w:name="Light Shading Accent 4" w:uiPriority="60"/>
-    <w:lsdException w:name="Light List Accent 4" w:uiPriority="61"/>
-    <w:lsdException w:name="Light Grid Accent 4" w:uiPriority="62"/>
-    <w:lsdException w:name="Medium Shading 1 Accent 4" w:uiPriority="63"/>
-    <w:lsdException w:name="Medium Shading 2 Accent 4" w:uiPriority="64"/>
-    <w:lsdException w:name="Medium List 1 Accent 4" w:uiPriority="65"/>
-    <w:lsdException w:name="Medium List 2 Accent 4" w:uiPriority="66"/>
-    <w:lsdException w:name="Medium Grid 1 Accent 4" w:uiPriority="67"/>
-    <w:lsdException w:name="Medium Grid 2 Accent 4" w:uiPriority="68"/>
-    <w:lsdException w:name="Medium Grid 3 Accent 4" w:uiPriority="69"/>
-    <w:lsdException w:name="Dark List Accent 4" w:uiPriority="70"/>
-    <w:lsdException w:name="Colorful Shading Accent 4" w:uiPriority="71"/>
-    <w:lsdException w:name="Colorful List Accent 4" w:uiPriority="72"/>
-    <w:lsdException w:name="Colorful Grid Accent 4" w:uiPriority="73"/>
-    <w:lsdException w:name="Light Shading Accent 5" w:uiPriority="60"/>
-    <w:lsdException w:name="Light List Accent 5" w:uiPriority="61"/>
-    <w:lsdException w:name="Light Grid Accent 5" w:uiPriority="62"/>
-    <w:lsdException w:name="Medium Shading 1 Accent 5" w:uiPriority="63"/>
-    <w:lsdException w:name="Medium Shading 2 Accent 5" w:uiPriority="64"/>
-    <w:lsdException w:name="Medium List 1 Accent 5" w:uiPriority="65"/>
-    <w:lsdException w:name="Medium List 2 Accent 5" w:uiPriority="66"/>
-    <w:lsdException w:name="Medium Grid 1 Accent 5" w:uiPriority="67"/>
-    <w:lsdException w:name="Medium Grid 2 Accent 5" w:uiPriority="68"/>
-    <w:lsdException w:name="Medium Grid 3 Accent 5" w:uiPriority="69"/>
-    <w:lsdException w:name="Dark List Accent 5" w:uiPriority="70"/>
-    <w:lsdException w:name="Colorful Shading Accent 5" w:uiPriority="71"/>
-    <w:lsdException w:name="Colorful List Accent 5" w:uiPriority="72"/>
-    <w:lsdException w:name="Colorful Grid Accent 5" w:uiPriority="73"/>
-    <w:lsdException w:name="Light Shading Accent 6" w:uiPriority="60"/>
-    <w:lsdException w:name="Light List Accent 6" w:uiPriority="61"/>
-    <w:lsdException w:name="Light Grid Accent 6" w:uiPriority="62"/>
-    <w:lsdException w:name="Medium Shading 1 Accent 6" w:uiPriority="63"/>
-    <w:lsdException w:name="Medium Shading 2 Accent 6" w:uiPriority="64"/>
-    <w:lsdException w:name="Medium List 1 Accent 6" w:uiPriority="65"/>
-    <w:lsdException w:name="Medium List 2 Accent 6" w:uiPriority="66"/>
-    <w:lsdException w:name="Medium Grid 1 Accent 6" w:uiPriority="67"/>
-    <w:lsdException w:name="Medium Grid 2 Accent 6" w:uiPriority="68"/>
-    <w:lsdException w:name="Medium Grid 3 Accent 6" w:uiPriority="69"/>
-    <w:lsdException w:name="Dark List Accent 6" w:uiPriority="70"/>
-    <w:lsdException w:name="Colorful Shading Accent 6" w:uiPriority="71"/>
-    <w:lsdException w:name="Colorful List Accent 6" w:uiPriority="72"/>
-    <w:lsdException w:name="Colorful Grid Accent 6" w:uiPriority="73"/>
-    <w:lsdException w:name="Subtle Emphasis" w:uiPriority="19" w:qFormat="1"/>
-    <w:lsdException w:name="Intense Emphasis" w:uiPriority="21" w:qFormat="1"/>
-    <w:lsdException w:name="Subtle Reference" w:uiPriority="31" w:qFormat="1"/>
-    <w:lsdException w:name="Intense Reference" w:uiPriority="32" w:qFormat="1"/>
-    <w:lsdException w:name="Book Title" w:uiPriority="33" w:qFormat="1"/>
-    <w:lsdException w:name="Bibliography" w:semiHidden="1" w:uiPriority="37" w:unhideWhenUsed="1"/>
-    <w:lsdException w:name="TOC Heading" w:semiHidden="1" w:uiPriority="39" w:unhideWhenUsed="1" w:qFormat="1"/>
-    <w:lsdException w:name="Plain Table 1" w:uiPriority="41"/>
-    <w:lsdException w:name="Plain Table 2" w:uiPriority="42"/>
-    <w:lsdException w:name="Plain Table 3" w:uiPriority="43"/>
-    <w:lsdException w:name="Plain Table 4" w:uiPriority="44"/>
-    <w:lsdException w:name="Plain Table 5" w:uiPriority="45"/>
-    <w:lsdException w:name="Grid Table Light" w:uiPriority="40"/>
-    <w:lsdException w:name="Grid Table 1 Light" w:uiPriority="46"/>
-    <w:lsdException w:name="Grid Table 2" w:uiPriority="47"/>
-    <w:lsdException w:name="Grid Table 3" w:uiPriority="48"/>
-    <w:lsdException w:name="Grid Table 4" w:uiPriority="49"/>
-    <w:lsdException w:name="Grid Table 5 Dark" w:uiPriority="50"/>
-    <w:lsdException w:name="Grid Table 6 Colorful" w:uiPriority="51"/>
-    <w:lsdException w:name="Grid Table 7 Colorful" w:uiPriority="52"/>
-    <w:lsdException w:name="Grid Table 1 Light Accent 1" w:uiPriority="46"/>
-    <w:lsdException w:name="Grid Table 2 Accent 1" w:uiPriority="47"/>
-    <w:lsdException w:name="Grid Table 3 Accent 1" w:uiPriority="48"/>
-    <w:lsdException w:name="Grid Table 4 Accent 1" w:uiPriority="49"/>
-    <w:lsdException w:name="Grid Table 5 Dark Accent 1" w:uiPriority="50"/>
-    <w:lsdException w:name="Grid Table 6 Colorful Accent 1" w:uiPriority="51"/>
-    <w:lsdException w:name="Grid Table 7 Colorful Accent 1" w:uiPriority="52"/>
-    <w:lsdException w:name="Grid Table 1 Light Accent 2" w:uiPriority="46"/>
-    <w:lsdException w:name="Grid Table 2 Accent 2" w:uiPriority="47"/>
-    <w:lsdException w:name="Grid Table 3 Accent 2" w:uiPriority="48"/>
-    <w:lsdException w:name="Grid Table 4 Accent 2" w:uiPriority="49"/>
-    <w:lsdException w:name="Grid Table 5 Dark Accent 2" w:uiPriority="50"/>
-    <w:lsdException w:name="Grid Table 6 Colorful Accent 2" w:uiPriority="51"/>
-    <w:lsdException w:name="Grid Table 7 Colorful Accent 2" w:uiPriority="52"/>
-    <w:lsdException w:name="Grid Table 1 Light Accent 3" w:uiPriority="46"/>
-    <w:lsdException w:name="Grid Table 2 Accent 3" w:uiPriority="47"/>
-    <w:lsdException w:name="Grid Table 3 Accent 3" w:uiPriority="48"/>
-    <w:lsdException w:name="Grid Table 4 Accent 3" w:uiPriority="49"/>
-    <w:lsdException w:name="Grid Table 5 Dark Accent 3" w:uiPriority="50"/>
-    <w:lsdException w:name="Grid Table 6 Colorful Accent 3" w:uiPriority="51"/>
-    <w:lsdException w:name="Grid Table 7 Colorful Accent 3" w:uiPriority="52"/>
-    <w:lsdException w:name="Grid Table 1 Light Accent 4" w:uiPriority="46"/>
-    <w:lsdException w:name="Grid Table 2 Accent 4" w:uiPriority="47"/>
-    <w:lsdException w:name="Grid Table 3 Accent 4" w:uiPriority="48"/>
-    <w:lsdException w:name="Grid Table 4 Accent 4" w:uiPriority="49"/>
-    <w:lsdException w:name="Grid Table 5 Dark Accent 4" w:uiPriority="50"/>
-    <w:lsdException w:name="Grid Table 6 Colorful Accent 4" w:uiPriority="51"/>
-    <w:lsdException w:name="Grid Table 7 Colorful Accent 4" w:uiPriority="52"/>
-    <w:lsdException w:name="Grid Table 1 Light Accent 5" w:uiPriority="46"/>
-    <w:lsdException w:name="Grid Table 2 Accent 5" w:uiPriority="47"/>
-    <w:lsdException w:name="Grid Table 3 Accent 5" w:uiPriority="48"/>
-    <w:lsdException w:name="Grid Table 4 Accent 5" w:uiPriority="49"/>
-    <w:lsdException w:name="Grid Table 5 Dark Accent 5" w:uiPriority="50"/>
-    <w:lsdException w:name="Grid Table 6 Colorful Accent 5" w:uiPriority="51"/>
-    <w:lsdException w:name="Grid Table 7 Colorful Accent 5" w:uiPriority="52"/>
-    <w:lsdException w:name="Grid Table 1 Light Accent 6" w:uiPriority="46"/>
-    <w:lsdException w:name="Grid Table 2 Accent 6" w:uiPriority="47"/>
-    <w:lsdException w:name="Grid Table 3 Accent 6" w:uiPriority="48"/>
-    <w:lsdException w:name="Grid Table 4 Accent 6" w:uiPriority="49"/>
-    <w:lsdException w:name="Grid Table 5 Dark Accent 6" w:uiPriority="50"/>
-    <w:lsdException w:name="Grid Table 6 Colorful Accent 6" w:uiPriority="51"/>
-    <w:lsdException w:name="Grid Table 7 Colorful Accent 6" w:uiPriority="52"/>
-    <w:lsdException w:name="List Table 1 Light" w:uiPriority="46"/>
-    <w:lsdException w:name="List Table 2" w:uiPriority="47"/>
-    <w:lsdException w:name="List Table 3" w:uiPriority="48"/>
-    <w:lsdException w:name="List Table 4" w:uiPriority="49"/>
-    <w:lsdException w:name="List Table 5 Dark" w:uiPriority="50"/>
-    <w:lsdException w:name="List Table 6 Colorful" w:uiPriority="51"/>
-    <w:lsdException w:name="List Table 7 Colorful" w:uiPriority="52"/>
-    <w:lsdException w:name="List Table 1 Light Accent 1" w:uiPriority="46"/>
-    <w:lsdException w:name="List Table 2 Accent 1" w:uiPriority="47"/>
-    <w:lsdException w:name="List Table 3 Accent 1" w:uiPriority="48"/>
-    <w:lsdException w:name="List Table 4 Accent 1" w:uiPriority="49"/>
-    <w:lsdException w:name="List Table 5 Dark Accent 1" w:uiPriority="50"/>
-    <w:lsdException w:name="List Table 6 Colorful Accent 1" w:uiPriority="51"/>
-    <w:lsdException w:name="List Table 7 Colorful Accent 1" w:uiPriority="52"/>
-    <w:lsdException w:name="List Table 1 Light Accent 2" w:uiPriority="46"/>
-    <w:lsdException w:name="List Table 2 Accent 2" w:uiPriority="47"/>
-    <w:lsdException w:name="List Table 3 Accent 2" w:uiPriority="48"/>
-    <w:lsdException w:name="List Table 4 Accent 2" w:uiPriority="49"/>
-    <w:lsdException w:name="List Table 5 Dark Accent 2" w:uiPriority="50"/>
-    <w:lsdException w:name="List Table 6 Colorful Accent 2" w:uiPriority="51"/>
-    <w:lsdException w:name="List Table 7 Colorful Accent 2" w:uiPriority="52"/>
-    <w:lsdException w:name="List Table 1 Light Accent 3" w:uiPriority="46"/>
-    <w:lsdException w:name="List Table 2 Accent 3" w:uiPriority="47"/>
-    <w:lsdException w:name="List Table 3 Accent 3" w:uiPriority="48"/>
-    <w:lsdException w:name="List Table 4 Accent 3" w:uiPriority="49"/>
-    <w:lsdException w:name="List Table 5 Dark Accent 3" w:uiPriority="50"/>
-    <w:lsdException w:name="List Table 6 Colorful Accent 3" w:uiPriority="51"/>
-    <w:lsdException w:name="List Table 7 Colorful Accent 3" w:uiPriority="52"/>
-    <w:lsdException w:name="List Table 1 Light Accent 4" w:uiPriority="46"/>
-    <w:lsdException w:name="List Table 2 Accent 4" w:uiPriority="47"/>
-    <w:lsdException w:name="List Table 3 Accent 4" w:uiPriority="48"/>
-    <w:lsdException w:name="List Table 4 Accent 4" w:uiPriority="49"/>
-    <w:lsdException w:name="List Table 5 Dark Accent 4" w:uiPriority="50"/>
-    <w:lsdException w:name="List Table 6 Colorful Accent 4" w:uiPriority="51"/>
-    <w:lsdException w:name="List Table 7 Colorful Accent 4" w:uiPriority="52"/>
-    <w:lsdException w:name="List Table 1 Light Accent 5" w:uiPriority="46"/>
-    <w:lsdException w:name="List Table 2 Accent 5" w:uiPriority="47"/>
-    <w:lsdException w:name="List Table 3 Accent 5" w:uiPriority="48"/>
-    <w:lsdException w:name="List Table 4 Accent 5" w:uiPriority="49"/>
-    <w:lsdException w:name="List Table 5 Dark Accent 5" w:uiPriority="50"/>
-    <w:lsdException w:name="List Table 6 Colorful Accent 5" w:uiPriority="51"/>
-    <w:lsdException w:name="List Table 7 Colorful Accent 5" w:uiPriority="52"/>
-    <w:lsdException w:name="List Table 1 Light Accent 6" w:uiPriority="46"/>
-    <w:lsdException w:name="List Table 2 Accent 6" w:uiPriority="47"/>
-    <w:lsdException w:name="List Table 3 Accent 6" w:uiPriority="48"/>
-    <w:lsdException w:name="List Table 4 Accent 6" w:uiPriority="49"/>
-    <w:lsdException w:name="List Table 5 Dark Accent 6" w:uiPriority="50"/>
-    <w:lsdException w:name="List Table 6 Colorful Accent 6" w:uiPriority="51"/>
-    <w:lsdException w:name="List Table 7 Colorful Accent 6" w:uiPriority="52"/>
+  <w:latentStyles w:defLockedState="0" w:defUIPriority="99" w:defSemiHidden="1" w:defUnhideWhenUsed="1" w:defQFormat="0" w:count="267">
+    <w:lsdException w:name="Normal" w:semiHidden="0" w:uiPriority="0" w:unhideWhenUsed="0" w:qFormat="1"/>
+    <w:lsdException w:name="heading 1" w:semiHidden="0" w:uiPriority="9" w:unhideWhenUsed="0" w:qFormat="1"/>
+    <w:lsdException w:name="heading 2" w:uiPriority="9" w:qFormat="1"/>
+    <w:lsdException w:name="heading 3" w:uiPriority="9" w:qFormat="1"/>
+    <w:lsdException w:name="heading 4" w:uiPriority="9" w:qFormat="1"/>
+    <w:lsdException w:name="heading 5" w:uiPriority="9" w:qFormat="1"/>
+    <w:lsdException w:name="heading 6" w:uiPriority="9" w:qFormat="1"/>
+    <w:lsdException w:name="heading 7" w:uiPriority="9" w:qFormat="1"/>
+    <w:lsdException w:name="heading 8" w:uiPriority="9" w:qFormat="1"/>
+    <w:lsdException w:name="heading 9" w:uiPriority="9" w:qFormat="1"/>
+    <w:lsdException w:name="toc 1" w:uiPriority="39"/>
+    <w:lsdException w:name="toc 2" w:uiPriority="39"/>
+    <w:lsdException w:name="toc 3" w:uiPriority="39"/>
+    <w:lsdException w:name="toc 4" w:uiPriority="39"/>
+    <w:lsdException w:name="toc 5" w:uiPriority="39"/>
+    <w:lsdException w:name="toc 6" w:uiPriority="39"/>
+    <w:lsdException w:name="toc 7" w:uiPriority="39"/>
+    <w:lsdException w:name="toc 8" w:uiPriority="39"/>
+    <w:lsdException w:name="toc 9" w:uiPriority="39"/>
+    <w:lsdException w:name="caption" w:uiPriority="35" w:qFormat="1"/>
+    <w:lsdException w:name="Title" w:semiHidden="0" w:uiPriority="10" w:unhideWhenUsed="0" w:qFormat="1"/>
+    <w:lsdException w:name="Default Paragraph Font" w:uiPriority="1"/>
+    <w:lsdException w:name="Subtitle" w:semiHidden="0" w:uiPriority="11" w:unhideWhenUsed="0" w:qFormat="1"/>
+    <w:lsdException w:name="Strong" w:semiHidden="0" w:uiPriority="22" w:unhideWhenUsed="0" w:qFormat="1"/>
+    <w:lsdException w:name="Emphasis" w:semiHidden="0" w:uiPriority="20" w:unhideWhenUsed="0" w:qFormat="1"/>
+    <w:lsdException w:name="Table Grid" w:semiHidden="0" w:uiPriority="39" w:unhideWhenUsed="0"/>
+    <w:lsdException w:name="Placeholder Text" w:unhideWhenUsed="0"/>
+    <w:lsdException w:name="No Spacing" w:semiHidden="0" w:uiPriority="1" w:unhideWhenUsed="0" w:qFormat="1"/>
+    <w:lsdException w:name="Light Shading" w:semiHidden="0" w:uiPriority="60" w:unhideWhenUsed="0"/>
+    <w:lsdException w:name="Light List" w:semiHidden="0" w:uiPriority="61" w:unhideWhenUsed="0"/>
+    <w:lsdException w:name="Light Grid" w:semiHidden="0" w:uiPriority="62" w:unhideWhenUsed="0"/>
+    <w:lsdException w:name="Medium Shading 1" w:semiHidden="0" w:uiPriority="63" w:unhideWhenUsed="0"/>
+    <w:lsdException w:name="Medium Shading 2" w:semiHidden="0" w:uiPriority="64" w:unhideWhenUsed="0"/>
+    <w:lsdException w:name="Medium List 1" w:semiHidden="0" w:uiPriority="65" w:unhideWhenUsed="0"/>
+    <w:lsdException w:name="Medium List 2" w:semiHidden="0" w:uiPriority="66" w:unhideWhenUsed="0"/>
+    <w:lsdException w:name="Medium Grid 1" w:semiHidden="0" w:uiPriority="67" w:unhideWhenUsed="0"/>
+    <w:lsdException w:name="Medium Grid 2" w:semiHidden="0" w:uiPriority="68" w:unhideWhenUsed="0"/>
+    <w:lsdException w:name="Medium Grid 3" w:semiHidden="0" w:uiPriority="69" w:unhideWhenUsed="0"/>
+    <w:lsdException w:name="Dark List" w:semiHidden="0" w:uiPriority="70" w:unhideWhenUsed="0"/>
+    <w:lsdException w:name="Colorful Shading" w:semiHidden="0" w:uiPriority="71" w:unhideWhenUsed="0"/>
+    <w:lsdException w:name="Colorful List" w:semiHidden="0" w:uiPriority="72" w:unhideWhenUsed="0"/>
+    <w:lsdException w:name="Colorful Grid" w:semiHidden="0" w:uiPriority="73" w:unhideWhenUsed="0"/>
+    <w:lsdException w:name="Light Shading Accent 1" w:semiHidden="0" w:uiPriority="60" w:unhideWhenUsed="0"/>
+    <w:lsdException w:name="Light List Accent 1" w:semiHidden="0" w:uiPriority="61" w:unhideWhenUsed="0"/>
+    <w:lsdException w:name="Light Grid Accent 1" w:semiHidden="0" w:uiPriority="62" w:unhideWhenUsed="0"/>
+    <w:lsdException w:name="Medium Shading 1 Accent 1" w:semiHidden="0" w:uiPriority="63" w:unhideWhenUsed="0"/>
+    <w:lsdException w:name="Medium Shading 2 Accent 1" w:semiHidden="0" w:uiPriority="64" w:unhideWhenUsed="0"/>
+    <w:lsdException w:name="Medium List 1 Accent 1" w:semiHidden="0" w:uiPriority="65" w:unhideWhenUsed="0"/>
+    <w:lsdException w:name="Revision" w:unhideWhenUsed="0"/>
+    <w:lsdException w:name="List Paragraph" w:semiHidden="0" w:uiPriority="34" w:unhideWhenUsed="0" w:qFormat="1"/>
+    <w:lsdException w:name="Quote" w:semiHidden="0" w:uiPriority="29" w:unhideWhenUsed="0" w:qFormat="1"/>
+    <w:lsdException w:name="Intense Quote" w:semiHidden="0" w:uiPriority="30" w:unhideWhenUsed="0" w:qFormat="1"/>
+    <w:lsdException w:name="Medium List 2 Accent 1" w:semiHidden="0" w:uiPriority="66" w:unhideWhenUsed="0"/>
+    <w:lsdException w:name="Medium Grid 1 Accent 1" w:semiHidden="0" w:uiPriority="67" w:unhideWhenUsed="0"/>
+    <w:lsdException w:name="Medium Grid 2 Accent 1" w:semiHidden="0" w:uiPriority="68" w:unhideWhenUsed="0"/>
+    <w:lsdException w:name="Medium Grid 3 Accent 1" w:semiHidden="0" w:uiPriority="69" w:unhideWhenUsed="0"/>
+    <w:lsdException w:name="Dark List Accent 1" w:semiHidden="0" w:uiPriority="70" w:unhideWhenUsed="0"/>
+    <w:lsdException w:name="Colorful Shading Accent 1" w:semiHidden="0" w:uiPriority="71" w:unhideWhenUsed="0"/>
+    <w:lsdException w:name="Colorful List Accent 1" w:semiHidden="0" w:uiPriority="72" w:unhideWhenUsed="0"/>
+    <w:lsdException w:name="Colorful Grid Accent 1" w:semiHidden="0" w:uiPriority="73" w:unhideWhenUsed="0"/>
+    <w:lsdException w:name="Light Shading Accent 2" w:semiHidden="0" w:uiPriority="60" w:unhideWhenUsed="0"/>
+    <w:lsdException w:name="Light List Accent 2" w:semiHidden="0" w:uiPriority="61" w:unhideWhenUsed="0"/>
+    <w:lsdException w:name="Light Grid Accent 2" w:semiHidden="0" w:uiPriority="62" w:unhideWhenUsed="0"/>
+    <w:lsdException w:name="Medium Shading 1 Accent 2" w:semiHidden="0" w:uiPriority="63" w:unhideWhenUsed="0"/>
+    <w:lsdException w:name="Medium Shading 2 Accent 2" w:semiHidden="0" w:uiPriority="64" w:unhideWhenUsed="0"/>
+    <w:lsdException w:name="Medium List 1 Accent 2" w:semiHidden="0" w:uiPriority="65" w:unhideWhenUsed="0"/>
+    <w:lsdException w:name="Medium List 2 Accent 2" w:semiHidden="0" w:uiPriority="66" w:unhideWhenUsed="0"/>
+    <w:lsdException w:name="Medium Grid 1 Accent 2" w:semiHidden="0" w:uiPriority="67" w:unhideWhenUsed="0"/>
+    <w:lsdException w:name="Medium Grid 2 Accent 2" w:semiHidden="0" w:uiPriority="68" w:unhideWhenUsed="0"/>
+    <w:lsdException w:name="Medium Grid 3 Accent 2" w:semiHidden="0" w:uiPriority="69" w:unhideWhenUsed="0"/>
+    <w:lsdException w:name="Dark List Accent 2" w:semiHidden="0" w:uiPriority="70" w:unhideWhenUsed="0"/>
+    <w:lsdException w:name="Colorful Shading Accent 2" w:semiHidden="0" w:uiPriority="71" w:unhideWhenUsed="0"/>
+    <w:lsdException w:name="Colorful List Accent 2" w:semiHidden="0" w:uiPriority="72" w:unhideWhenUsed="0"/>
+    <w:lsdException w:name="Colorful Grid Accent 2" w:semiHidden="0" w:uiPriority="73" w:unhideWhenUsed="0"/>
+    <w:lsdException w:name="Light Shading Accent 3" w:semiHidden="0" w:uiPriority="60" w:unhideWhenUsed="0"/>
+    <w:lsdException w:name="Light List Accent 3" w:semiHidden="0" w:uiPriority="61" w:unhideWhenUsed="0"/>
+    <w:lsdException w:name="Light Grid Accent 3" w:semiHidden="0" w:uiPriority="62" w:unhideWhenUsed="0"/>
+    <w:lsdException w:name="Medium Shading 1 Accent 3" w:semiHidden="0" w:uiPriority="63" w:unhideWhenUsed="0"/>
+    <w:lsdException w:name="Medium Shading 2 Accent 3" w:semiHidden="0" w:uiPriority="64" w:unhideWhenUsed="0"/>
+    <w:lsdException w:name="Medium List 1 Accent 3" w:semiHidden="0" w:uiPriority="65" w:unhideWhenUsed="0"/>
+    <w:lsdException w:name="Medium List 2 Accent 3" w:semiHidden="0" w:uiPriority="66" w:unhideWhenUsed="0"/>
+    <w:lsdException w:name="Medium Grid 1 Accent 3" w:semiHidden="0" w:uiPriority="67" w:unhideWhenUsed="0"/>
+    <w:lsdException w:name="Medium Grid 2 Accent 3" w:semiHidden="0" w:uiPriority="68" w:unhideWhenUsed="0"/>
+    <w:lsdException w:name="Medium Grid 3 Accent 3" w:semiHidden="0" w:uiPriority="69" w:unhideWhenUsed="0"/>
+    <w:lsdException w:name="Dark List Accent 3" w:semiHidden="0" w:uiPriority="70" w:unhideWhenUsed="0"/>
+    <w:lsdException w:name="Colorful Shading Accent 3" w:semiHidden="0" w:uiPriority="71" w:unhideWhenUsed="0"/>
+    <w:lsdException w:name="Colorful List Accent 3" w:semiHidden="0" w:uiPriority="72" w:unhideWhenUsed="0"/>
+    <w:lsdException w:name="Colorful Grid Accent 3" w:semiHidden="0" w:uiPriority="73" w:unhideWhenUsed="0"/>
+    <w:lsdException w:name="Light Shading Accent 4" w:semiHidden="0" w:uiPriority="60" w:unhideWhenUsed="0"/>
+    <w:lsdException w:name="Light List Accent 4" w:semiHidden="0" w:uiPriority="61" w:unhideWhenUsed="0"/>
+    <w:lsdException w:name="Light Grid Accent 4" w:semiHidden="0" w:uiPriority="62" w:unhideWhenUsed="0"/>
+    <w:lsdException w:name="Medium Shading 1 Accent 4" w:semiHidden="0" w:uiPriority="63" w:unhideWhenUsed="0"/>
+    <w:lsdException w:name="Medium Shading 2 Accent 4" w:semiHidden="0" w:uiPriority="64" w:unhideWhenUsed="0"/>
+    <w:lsdException w:name="Medium List 1 Accent 4" w:semiHidden="0" w:uiPriority="65" w:unhideWhenUsed="0"/>
+    <w:lsdException w:name="Medium List 2 Accent 4" w:semiHidden="0" w:uiPriority="66" w:unhideWhenUsed="0"/>
+    <w:lsdException w:name="Medium Grid 1 Accent 4" w:semiHidden="0" w:uiPriority="67" w:unhideWhenUsed="0"/>
+    <w:lsdException w:name="Medium Grid 2 Accent 4" w:semiHidden="0" w:uiPriority="68" w:unhideWhenUsed="0"/>
+    <w:lsdException w:name="Medium Grid 3 Accent 4" w:semiHidden="0" w:uiPriority="69" w:unhideWhenUsed="0"/>
+    <w:lsdException w:name="Dark List Accent 4" w:semiHidden="0" w:uiPriority="70" w:unhideWhenUsed="0"/>
+    <w:lsdException w:name="Colorful Shading Accent 4" w:semiHidden="0" w:uiPriority="71" w:unhideWhenUsed="0"/>
+    <w:lsdException w:name="Colorful List Accent 4" w:semiHidden="0" w:uiPriority="72" w:unhideWhenUsed="0"/>
+    <w:lsdException w:name="Colorful Grid Accent 4" w:semiHidden="0" w:uiPriority="73" w:unhideWhenUsed="0"/>
+    <w:lsdException w:name="Light Shading Accent 5" w:semiHidden="0" w:uiPriority="60" w:unhideWhenUsed="0"/>
+    <w:lsdException w:name="Light List Accent 5" w:semiHidden="0" w:uiPriority="61" w:unhideWhenUsed="0"/>
+    <w:lsdException w:name="Light Grid Accent 5" w:semiHidden="0" w:uiPriority="62" w:unhideWhenUsed="0"/>
+    <w:lsdException w:name="Medium Shading 1 Accent 5" w:semiHidden="0" w:uiPriority="63" w:unhideWhenUsed="0"/>
+    <w:lsdException w:name="Medium Shading 2 Accent 5" w:semiHidden="0" w:uiPriority="64" w:unhideWhenUsed="0"/>
+    <w:lsdException w:name="Medium List 1 Accent 5" w:semiHidden="0" w:uiPriority="65" w:unhideWhenUsed="0"/>
+    <w:lsdException w:name="Medium List 2 Accent 5" w:semiHidden="0" w:uiPriority="66" w:unhideWhenUsed="0"/>
+    <w:lsdException w:name="Medium Grid 1 Accent 5" w:semiHidden="0" w:uiPriority="67" w:unhideWhenUsed="0"/>
+    <w:lsdException w:name="Medium Grid 2 Accent 5" w:semiHidden="0" w:uiPriority="68" w:unhideWhenUsed="0"/>
+    <w:lsdException w:name="Medium Grid 3 Accent 5" w:semiHidden="0" w:uiPriority="69" w:unhideWhenUsed="0"/>
+    <w:lsdException w:name="Dark List Accent 5" w:semiHidden="0" w:uiPriority="70" w:unhideWhenUsed="0"/>
+    <w:lsdException w:name="Colorful Shading Accent 5" w:semiHidden="0" w:uiPriority="71" w:unhideWhenUsed="0"/>
+    <w:lsdException w:name="Colorful List Accent 5" w:semiHidden="0" w:uiPriority="72" w:unhideWhenUsed="0"/>
+    <w:lsdException w:name="Colorful Grid Accent 5" w:semiHidden="0" w:uiPriority="73" w:unhideWhenUsed="0"/>
+    <w:lsdException w:name="Light Shading Accent 6" w:semiHidden="0" w:uiPriority="60" w:unhideWhenUsed="0"/>
+    <w:lsdException w:name="Light List Accent 6" w:semiHidden="0" w:uiPriority="61" w:unhideWhenUsed="0"/>
+    <w:lsdException w:name="Light Grid Accent 6" w:semiHidden="0" w:uiPriority="62" w:unhideWhenUsed="0"/>
+    <w:lsdException w:name="Medium Shading 1 Accent 6" w:semiHidden="0" w:uiPriority="63" w:unhideWhenUsed="0"/>
+    <w:lsdException w:name="Medium Shading 2 Accent 6" w:semiHidden="0" w:uiPriority="64" w:unhideWhenUsed="0"/>
+    <w:lsdException w:name="Medium List 1 Accent 6" w:semiHidden="0" w:uiPriority="65" w:unhideWhenUsed="0"/>
+    <w:lsdException w:name="Medium List 2 Accent 6" w:semiHidden="0" w:uiPriority="66" w:unhideWhenUsed="0"/>
+    <w:lsdException w:name="Medium Grid 1 Accent 6" w:semiHidden="0" w:uiPriority="67" w:unhideWhenUsed="0"/>
+    <w:lsdException w:name="Medium Grid 2 Accent 6" w:semiHidden="0" w:uiPriority="68" w:unhideWhenUsed="0"/>
+    <w:lsdException w:name="Medium Grid 3 Accent 6" w:semiHidden="0" w:uiPriority="69" w:unhideWhenUsed="0"/>
+    <w:lsdException w:name="Dark List Accent 6" w:semiHidden="0" w:uiPriority="70" w:unhideWhenUsed="0"/>
+    <w:lsdException w:name="Colorful Shading Accent 6" w:semiHidden="0" w:uiPriority="71" w:unhideWhenUsed="0"/>
+    <w:lsdException w:name="Colorful List Accent 6" w:semiHidden="0" w:uiPriority="72" w:unhideWhenUsed="0"/>
+    <w:lsdException w:name="Colorful Grid Accent 6" w:semiHidden="0" w:uiPriority="73" w:unhideWhenUsed="0"/>
+    <w:lsdException w:name="Subtle Emphasis" w:semiHidden="0" w:uiPriority="19" w:unhideWhenUsed="0" w:qFormat="1"/>
+    <w:lsdException w:name="Intense Emphasis" w:semiHidden="0" w:uiPriority="21" w:unhideWhenUsed="0" w:qFormat="1"/>
+    <w:lsdException w:name="Subtle Reference" w:semiHidden="0" w:uiPriority="31" w:unhideWhenUsed="0" w:qFormat="1"/>
+    <w:lsdException w:name="Intense Reference" w:semiHidden="0" w:uiPriority="32" w:unhideWhenUsed="0" w:qFormat="1"/>
+    <w:lsdException w:name="Book Title" w:semiHidden="0" w:uiPriority="33" w:unhideWhenUsed="0" w:qFormat="1"/>
+    <w:lsdException w:name="Bibliography" w:uiPriority="37"/>
+    <w:lsdException w:name="TOC Heading" w:uiPriority="39" w:qFormat="1"/>
   </w:latentStyles>
-  <w:style w:type="paragraph" w:default="1" w:styleId="Normal">
+  <w:style w:type="paragraph" w:default="1" w:styleId="Standard">
     <w:name w:val="Normal"/>
     <w:qFormat/>
+    <w:rsid w:val="00DD1C56"/>
   </w:style>
-  <w:style w:type="character" w:default="1" w:styleId="Policepardfaut">
+  <w:style w:type="character" w:default="1" w:styleId="Absatz-Standardschriftart">
     <w:name w:val="Default Paragraph Font"/>
     <w:uiPriority w:val="1"/>
     <w:semiHidden/>
     <w:unhideWhenUsed/>
   </w:style>
-  <w:style w:type="table" w:default="1" w:styleId="TableauNormal">
+  <w:style w:type="table" w:default="1" w:styleId="NormaleTabelle">
     <w:name w:val="Normal Table"/>
     <w:uiPriority w:val="99"/>
     <w:semiHidden/>
     <w:unhideWhenUsed/>
+    <w:qFormat/>
     <w:tblPr>
       <w:tblInd w:w="0" w:type="dxa"/>
       <w:tblCellMar>
@@ -6181,16 +5957,16 @@
       </w:tblCellMar>
     </w:tblPr>
   </w:style>
-  <w:style w:type="numbering" w:default="1" w:styleId="Aucuneliste">
+  <w:style w:type="numbering" w:default="1" w:styleId="KeineListe">
     <w:name w:val="No List"/>
     <w:uiPriority w:val="99"/>
     <w:semiHidden/>
     <w:unhideWhenUsed/>
   </w:style>
-  <w:style w:type="paragraph" w:styleId="En-tte">
+  <w:style w:type="paragraph" w:styleId="Kopfzeile">
     <w:name w:val="header"/>
-    <w:basedOn w:val="Normal"/>
-    <w:link w:val="En-tteCar"/>
+    <w:basedOn w:val="Standard"/>
+    <w:link w:val="KopfzeileZchn"/>
     <w:uiPriority w:val="99"/>
     <w:unhideWhenUsed/>
     <w:rsid w:val="002C010F"/>
@@ -6202,17 +5978,17 @@
       <w:spacing w:after="0" w:line="240" w:lineRule="auto"/>
     </w:pPr>
   </w:style>
-  <w:style w:type="character" w:customStyle="1" w:styleId="En-tteCar">
-    <w:name w:val="En-tête Car"/>
-    <w:basedOn w:val="Policepardfaut"/>
-    <w:link w:val="En-tte"/>
+  <w:style w:type="character" w:customStyle="1" w:styleId="KopfzeileZchn">
+    <w:name w:val="Kopfzeile Zchn"/>
+    <w:basedOn w:val="Absatz-Standardschriftart"/>
+    <w:link w:val="Kopfzeile"/>
     <w:uiPriority w:val="99"/>
     <w:rsid w:val="002C010F"/>
   </w:style>
-  <w:style w:type="paragraph" w:styleId="Pieddepage">
+  <w:style w:type="paragraph" w:styleId="Fuzeile">
     <w:name w:val="footer"/>
-    <w:basedOn w:val="Normal"/>
-    <w:link w:val="PieddepageCar"/>
+    <w:basedOn w:val="Standard"/>
+    <w:link w:val="FuzeileZchn"/>
     <w:uiPriority w:val="99"/>
     <w:unhideWhenUsed/>
     <w:rsid w:val="002C010F"/>
@@ -6224,16 +6000,16 @@
       <w:spacing w:after="0" w:line="240" w:lineRule="auto"/>
     </w:pPr>
   </w:style>
-  <w:style w:type="character" w:customStyle="1" w:styleId="PieddepageCar">
-    <w:name w:val="Pied de page Car"/>
-    <w:basedOn w:val="Policepardfaut"/>
-    <w:link w:val="Pieddepage"/>
+  <w:style w:type="character" w:customStyle="1" w:styleId="FuzeileZchn">
+    <w:name w:val="Fußzeile Zchn"/>
+    <w:basedOn w:val="Absatz-Standardschriftart"/>
+    <w:link w:val="Fuzeile"/>
     <w:uiPriority w:val="99"/>
     <w:rsid w:val="002C010F"/>
   </w:style>
-  <w:style w:type="paragraph" w:styleId="Paragraphedeliste">
+  <w:style w:type="paragraph" w:styleId="Listenabsatz">
     <w:name w:val="List Paragraph"/>
-    <w:basedOn w:val="Normal"/>
+    <w:basedOn w:val="Standard"/>
     <w:uiPriority w:val="34"/>
     <w:qFormat/>
     <w:rsid w:val="002C010F"/>
@@ -6288,7 +6064,7 @@
     </a:clrScheme>
     <a:fontScheme name="Office">
       <a:majorFont>
-        <a:latin typeface="Calibri Light" panose="020F0302020204030204"/>
+        <a:latin typeface="Calibri Light"/>
         <a:ea typeface=""/>
         <a:cs typeface=""/>
         <a:font script="Jpan" typeface="ＭＳ ゴシック"/>
@@ -6323,7 +6099,7 @@
         <a:font script="Geor" typeface="Sylfaen"/>
       </a:majorFont>
       <a:minorFont>
-        <a:latin typeface="Calibri" panose="020F0502020204030204"/>
+        <a:latin typeface="Calibri"/>
         <a:ea typeface=""/>
         <a:cs typeface=""/>
         <a:font script="Jpan" typeface="ＭＳ 明朝"/>
@@ -6500,7 +6276,7 @@
   <a:extraClrSchemeLst/>
   <a:extLst>
     <a:ext uri="{05A4C25C-085E-4340-85A3-A5531E510DB2}">
-      <thm15:themeFamily xmlns:thm15="http://schemas.microsoft.com/office/thememl/2012/main" name="Office Theme" id="{62F939B6-93AF-4DB8-9C6B-D6C7DFDC589F}" vid="{4A3C46E8-61CC-4603-A589-7422A47A8E4A}"/>
+      <thm15:themeFamily xmlns:thm15="http://schemas.microsoft.com/office/thememl/2012/main" xmlns="" name="Office Theme" id="{62F939B6-93AF-4DB8-9C6B-D6C7DFDC589F}" vid="{4A3C46E8-61CC-4603-A589-7422A47A8E4A}"/>
     </a:ext>
   </a:extLst>
 </a:theme>

</xml_diff>